<commit_message>
Added all resume critiques with location of projects and condensed skills
</commit_message>
<xml_diff>
--- a/Anthonys_Resume.docx
+++ b/Anthonys_Resume.docx
@@ -545,8 +545,7 @@
         <w:spacing w:after="0" w:line="240" w:lineRule="auto"/>
         <w:rPr>
           <w:rFonts w:ascii="Times New Roman" w:eastAsia="Times New Roman" w:hAnsi="Times New Roman" w:cs="Times New Roman"/>
-          <w:sz w:val="24"/>
-          <w:szCs w:val="24"/>
+          <w:szCs w:val="22"/>
         </w:rPr>
       </w:pPr>
     </w:p>
@@ -761,13 +760,6 @@
           <w:szCs w:val="24"/>
         </w:rPr>
         <w:tab/>
-      </w:r>
-      <w:r>
-        <w:rPr>
-          <w:rFonts w:ascii="Times New Roman" w:eastAsia="Times New Roman" w:hAnsi="Times New Roman" w:cs="Times New Roman"/>
-          <w:sz w:val="24"/>
-          <w:szCs w:val="24"/>
-        </w:rPr>
         <w:t xml:space="preserve">  </w:t>
       </w:r>
       <w:r>
@@ -872,15 +864,7 @@
           <w:sz w:val="24"/>
           <w:szCs w:val="24"/>
         </w:rPr>
-        <w:t>Lowered latency and extend</w:t>
-      </w:r>
-      <w:r>
-        <w:rPr>
-          <w:rFonts w:ascii="Times New Roman" w:eastAsia="Times New Roman" w:hAnsi="Times New Roman" w:cs="Times New Roman"/>
-          <w:sz w:val="24"/>
-          <w:szCs w:val="24"/>
-        </w:rPr>
-        <w:t xml:space="preserve">ed support for </w:t>
+        <w:t xml:space="preserve">Implemented new method to do controlled rerouting of traffic requests that lowers latency and extends support for </w:t>
       </w:r>
       <w:r>
         <w:rPr>
@@ -889,55 +873,15 @@
           <w:sz w:val="24"/>
           <w:szCs w:val="24"/>
         </w:rPr>
-        <w:t>POST</w:t>
-      </w:r>
-      <w:r>
-        <w:rPr>
-          <w:rFonts w:ascii="Times New Roman" w:eastAsia="Times New Roman" w:hAnsi="Times New Roman" w:cs="Times New Roman"/>
-          <w:sz w:val="24"/>
-          <w:szCs w:val="24"/>
-        </w:rPr>
-        <w:t xml:space="preserve"> requests </w:t>
-      </w:r>
-      <w:r>
-        <w:rPr>
-          <w:rFonts w:ascii="Times New Roman" w:eastAsia="Times New Roman" w:hAnsi="Times New Roman" w:cs="Times New Roman"/>
-          <w:sz w:val="24"/>
-          <w:szCs w:val="24"/>
-        </w:rPr>
-        <w:t>on</w:t>
-      </w:r>
-      <w:r>
-        <w:rPr>
-          <w:rFonts w:ascii="Times New Roman" w:eastAsia="Times New Roman" w:hAnsi="Times New Roman" w:cs="Times New Roman"/>
-          <w:sz w:val="24"/>
-          <w:szCs w:val="24"/>
-        </w:rPr>
-        <w:t xml:space="preserve"> network</w:t>
-      </w:r>
-      <w:r>
-        <w:rPr>
-          <w:rFonts w:ascii="Times New Roman" w:eastAsia="Times New Roman" w:hAnsi="Times New Roman" w:cs="Times New Roman"/>
-          <w:sz w:val="24"/>
-          <w:szCs w:val="24"/>
-        </w:rPr>
-        <w:t xml:space="preserve"> traffic </w:t>
-      </w:r>
-      <w:r>
-        <w:rPr>
-          <w:rFonts w:ascii="Times New Roman" w:eastAsia="Times New Roman" w:hAnsi="Times New Roman" w:cs="Times New Roman"/>
-          <w:sz w:val="24"/>
-          <w:szCs w:val="24"/>
-        </w:rPr>
-        <w:t>re</w:t>
-      </w:r>
-      <w:r>
-        <w:rPr>
-          <w:rFonts w:ascii="Times New Roman" w:eastAsia="Times New Roman" w:hAnsi="Times New Roman" w:cs="Times New Roman"/>
-          <w:sz w:val="24"/>
-          <w:szCs w:val="24"/>
-        </w:rPr>
-        <w:t>routing</w:t>
+        <w:t xml:space="preserve">POST </w:t>
+      </w:r>
+      <w:r>
+        <w:rPr>
+          <w:rFonts w:ascii="Times New Roman" w:eastAsia="Times New Roman" w:hAnsi="Times New Roman" w:cs="Times New Roman"/>
+          <w:sz w:val="24"/>
+          <w:szCs w:val="24"/>
+        </w:rPr>
+        <w:t>requests on network traffic rerouting</w:t>
       </w:r>
     </w:p>
     <w:p>
@@ -979,6 +923,14 @@
         </w:rPr>
         <w:t xml:space="preserve"> using JavaScript React</w:t>
       </w:r>
+      <w:r>
+        <w:rPr>
+          <w:rFonts w:ascii="Times New Roman" w:eastAsia="Times New Roman" w:hAnsi="Times New Roman" w:cs="Times New Roman"/>
+          <w:sz w:val="24"/>
+          <w:szCs w:val="24"/>
+        </w:rPr>
+        <w:t xml:space="preserve"> for users to use my project</w:t>
+      </w:r>
     </w:p>
     <w:p>
       <w:pPr>
@@ -1001,10 +953,67 @@
           <w:sz w:val="24"/>
           <w:szCs w:val="24"/>
         </w:rPr>
-        <w:t>Worked with multiple teams to modify codebases and support necessary service calls for my project</w:t>
-      </w:r>
-      <w:bookmarkStart w:id="0" w:name="_GoBack"/>
-      <w:bookmarkEnd w:id="0"/>
+        <w:t>Collaborated</w:t>
+      </w:r>
+      <w:r>
+        <w:rPr>
+          <w:rFonts w:ascii="Times New Roman" w:eastAsia="Times New Roman" w:hAnsi="Times New Roman" w:cs="Times New Roman"/>
+          <w:sz w:val="24"/>
+          <w:szCs w:val="24"/>
+        </w:rPr>
+        <w:t xml:space="preserve"> with multiple teams to modify </w:t>
+      </w:r>
+      <w:r>
+        <w:rPr>
+          <w:rFonts w:ascii="Times New Roman" w:eastAsia="Times New Roman" w:hAnsi="Times New Roman" w:cs="Times New Roman"/>
+          <w:sz w:val="24"/>
+          <w:szCs w:val="24"/>
+        </w:rPr>
+        <w:t xml:space="preserve">several </w:t>
+      </w:r>
+      <w:r>
+        <w:rPr>
+          <w:rFonts w:ascii="Times New Roman" w:eastAsia="Times New Roman" w:hAnsi="Times New Roman" w:cs="Times New Roman"/>
+          <w:sz w:val="24"/>
+          <w:szCs w:val="24"/>
+        </w:rPr>
+        <w:t xml:space="preserve">codebases </w:t>
+      </w:r>
+      <w:r>
+        <w:rPr>
+          <w:rFonts w:ascii="Times New Roman" w:eastAsia="Times New Roman" w:hAnsi="Times New Roman" w:cs="Times New Roman"/>
+          <w:sz w:val="24"/>
+          <w:szCs w:val="24"/>
+        </w:rPr>
+        <w:t>to</w:t>
+      </w:r>
+      <w:r>
+        <w:rPr>
+          <w:rFonts w:ascii="Times New Roman" w:eastAsia="Times New Roman" w:hAnsi="Times New Roman" w:cs="Times New Roman"/>
+          <w:sz w:val="24"/>
+          <w:szCs w:val="24"/>
+        </w:rPr>
+        <w:t xml:space="preserve"> support necessary </w:t>
+      </w:r>
+      <w:r>
+        <w:rPr>
+          <w:rFonts w:ascii="Times New Roman" w:eastAsia="Times New Roman" w:hAnsi="Times New Roman" w:cs="Times New Roman"/>
+          <w:sz w:val="24"/>
+          <w:szCs w:val="24"/>
+        </w:rPr>
+        <w:t>functionality</w:t>
+      </w:r>
+    </w:p>
+    <w:p>
+      <w:pPr>
+        <w:spacing w:after="0" w:line="240" w:lineRule="auto"/>
+        <w:rPr>
+          <w:rFonts w:ascii="Times New Roman" w:eastAsia="Times New Roman" w:hAnsi="Times New Roman" w:cs="Times New Roman"/>
+          <w:b/>
+          <w:sz w:val="16"/>
+          <w:szCs w:val="16"/>
+        </w:rPr>
+      </w:pPr>
     </w:p>
     <w:p>
       <w:pPr>
@@ -1079,13 +1088,6 @@
           <w:szCs w:val="24"/>
         </w:rPr>
         <w:tab/>
-      </w:r>
-      <w:r>
-        <w:rPr>
-          <w:rFonts w:ascii="Times New Roman" w:eastAsia="Times New Roman" w:hAnsi="Times New Roman" w:cs="Times New Roman"/>
-          <w:sz w:val="24"/>
-          <w:szCs w:val="24"/>
-        </w:rPr>
         <w:t xml:space="preserve">           </w:t>
       </w:r>
       <w:r>
@@ -1220,82 +1222,47 @@
           <w:sz w:val="24"/>
           <w:szCs w:val="24"/>
         </w:rPr>
-        <w:t xml:space="preserve">Manages </w:t>
-      </w:r>
-      <w:r>
-        <w:rPr>
-          <w:rFonts w:ascii="Times New Roman" w:eastAsia="Times New Roman" w:hAnsi="Times New Roman" w:cs="Times New Roman"/>
-          <w:sz w:val="24"/>
-          <w:szCs w:val="24"/>
-        </w:rPr>
-        <w:t xml:space="preserve">the </w:t>
-      </w:r>
-      <w:r>
-        <w:rPr>
-          <w:rFonts w:ascii="Times New Roman" w:eastAsia="Times New Roman" w:hAnsi="Times New Roman" w:cs="Times New Roman"/>
-          <w:sz w:val="24"/>
-          <w:szCs w:val="24"/>
-        </w:rPr>
-        <w:t>website</w:t>
-      </w:r>
-      <w:r>
-        <w:rPr>
-          <w:rFonts w:ascii="Times New Roman" w:eastAsia="Times New Roman" w:hAnsi="Times New Roman" w:cs="Times New Roman"/>
-          <w:sz w:val="24"/>
-          <w:szCs w:val="24"/>
-        </w:rPr>
-        <w:t xml:space="preserve"> and</w:t>
-      </w:r>
-      <w:r>
-        <w:rPr>
-          <w:rFonts w:ascii="Times New Roman" w:eastAsia="Times New Roman" w:hAnsi="Times New Roman" w:cs="Times New Roman"/>
-          <w:sz w:val="24"/>
-          <w:szCs w:val="24"/>
-        </w:rPr>
-        <w:t xml:space="preserve"> </w:t>
-      </w:r>
-      <w:r>
-        <w:rPr>
-          <w:rFonts w:ascii="Times New Roman" w:eastAsia="Times New Roman" w:hAnsi="Times New Roman" w:cs="Times New Roman"/>
-          <w:sz w:val="24"/>
-          <w:szCs w:val="24"/>
-        </w:rPr>
-        <w:t>email account</w:t>
-      </w:r>
-      <w:r>
-        <w:rPr>
-          <w:rFonts w:ascii="Times New Roman" w:eastAsia="Times New Roman" w:hAnsi="Times New Roman" w:cs="Times New Roman"/>
-          <w:sz w:val="24"/>
-          <w:szCs w:val="24"/>
-        </w:rPr>
-        <w:t>s</w:t>
-      </w:r>
-      <w:r>
-        <w:rPr>
-          <w:rFonts w:ascii="Times New Roman" w:eastAsia="Times New Roman" w:hAnsi="Times New Roman" w:cs="Times New Roman"/>
-          <w:sz w:val="24"/>
-          <w:szCs w:val="24"/>
-        </w:rPr>
-        <w:t xml:space="preserve"> f</w:t>
-      </w:r>
-      <w:r>
-        <w:rPr>
-          <w:rFonts w:ascii="Times New Roman" w:eastAsia="Times New Roman" w:hAnsi="Times New Roman" w:cs="Times New Roman"/>
-          <w:sz w:val="24"/>
-          <w:szCs w:val="24"/>
-        </w:rPr>
-        <w:t>or the club</w:t>
-      </w:r>
-    </w:p>
-    <w:p>
-      <w:pPr>
-        <w:spacing w:after="0" w:line="240" w:lineRule="auto"/>
-        <w:rPr>
-          <w:rFonts w:ascii="Times New Roman" w:eastAsia="Times New Roman" w:hAnsi="Times New Roman" w:cs="Times New Roman"/>
-          <w:b/>
-          <w:sz w:val="24"/>
-          <w:szCs w:val="24"/>
-          <w:u w:val="single"/>
+        <w:t>Manages content updates and design changes for the club website</w:t>
+      </w:r>
+    </w:p>
+    <w:p>
+      <w:pPr>
+        <w:numPr>
+          <w:ilvl w:val="0"/>
+          <w:numId w:val="2"/>
+        </w:numPr>
+        <w:spacing w:after="0" w:line="240" w:lineRule="auto"/>
+        <w:ind w:hanging="359"/>
+        <w:contextualSpacing/>
+        <w:rPr>
+          <w:rFonts w:ascii="Times New Roman" w:eastAsia="Times New Roman" w:hAnsi="Times New Roman" w:cs="Times New Roman"/>
+          <w:sz w:val="24"/>
+          <w:szCs w:val="24"/>
+        </w:rPr>
+      </w:pPr>
+      <w:r>
+        <w:rPr>
+          <w:rFonts w:ascii="Times New Roman" w:eastAsia="Times New Roman" w:hAnsi="Times New Roman" w:cs="Times New Roman"/>
+          <w:sz w:val="24"/>
+          <w:szCs w:val="24"/>
+        </w:rPr>
+        <w:t>Maintains the email accounts for the club w</w:t>
+      </w:r>
+      <w:r>
+        <w:rPr>
+          <w:rFonts w:ascii="Times New Roman" w:eastAsia="Times New Roman" w:hAnsi="Times New Roman" w:cs="Times New Roman"/>
+          <w:sz w:val="24"/>
+          <w:szCs w:val="24"/>
+        </w:rPr>
+        <w:t>ith new members and replying to club inquiries</w:t>
+      </w:r>
+    </w:p>
+    <w:p>
+      <w:pPr>
+        <w:spacing w:after="0" w:line="240" w:lineRule="auto"/>
+        <w:rPr>
+          <w:rFonts w:ascii="Times New Roman" w:eastAsia="Times New Roman" w:hAnsi="Times New Roman" w:cs="Times New Roman"/>
+          <w:szCs w:val="22"/>
         </w:rPr>
       </w:pPr>
     </w:p>
@@ -1733,16 +1700,67 @@
           <w:sz w:val="24"/>
           <w:szCs w:val="24"/>
         </w:rPr>
-        <w:t>Created</w:t>
-      </w:r>
-      <w:r>
-        <w:rPr>
-          <w:rFonts w:ascii="Times New Roman" w:eastAsia="Times New Roman" w:hAnsi="Times New Roman" w:cs="Times New Roman"/>
-          <w:sz w:val="24"/>
-          <w:szCs w:val="24"/>
-        </w:rPr>
-        <w:t xml:space="preserve"> user friendly app to collect and report aggregate data in real time between devices</w:t>
-      </w:r>
+        <w:t>C</w:t>
+      </w:r>
+      <w:r>
+        <w:rPr>
+          <w:rFonts w:ascii="Times New Roman" w:eastAsia="Times New Roman" w:hAnsi="Times New Roman" w:cs="Times New Roman"/>
+          <w:sz w:val="24"/>
+          <w:szCs w:val="24"/>
+        </w:rPr>
+        <w:t>ollect</w:t>
+      </w:r>
+      <w:r>
+        <w:rPr>
+          <w:rFonts w:ascii="Times New Roman" w:eastAsia="Times New Roman" w:hAnsi="Times New Roman" w:cs="Times New Roman"/>
+          <w:sz w:val="24"/>
+          <w:szCs w:val="24"/>
+        </w:rPr>
+        <w:t>ed</w:t>
+      </w:r>
+      <w:r>
+        <w:rPr>
+          <w:rFonts w:ascii="Times New Roman" w:eastAsia="Times New Roman" w:hAnsi="Times New Roman" w:cs="Times New Roman"/>
+          <w:sz w:val="24"/>
+          <w:szCs w:val="24"/>
+        </w:rPr>
+        <w:t xml:space="preserve"> and report</w:t>
+      </w:r>
+      <w:r>
+        <w:rPr>
+          <w:rFonts w:ascii="Times New Roman" w:eastAsia="Times New Roman" w:hAnsi="Times New Roman" w:cs="Times New Roman"/>
+          <w:sz w:val="24"/>
+          <w:szCs w:val="24"/>
+        </w:rPr>
+        <w:t>ed</w:t>
+      </w:r>
+      <w:r>
+        <w:rPr>
+          <w:rFonts w:ascii="Times New Roman" w:eastAsia="Times New Roman" w:hAnsi="Times New Roman" w:cs="Times New Roman"/>
+          <w:sz w:val="24"/>
+          <w:szCs w:val="24"/>
+        </w:rPr>
+        <w:t xml:space="preserve"> aggregate data in real time between devices</w:t>
+      </w:r>
+      <w:r>
+        <w:rPr>
+          <w:rFonts w:ascii="Times New Roman" w:eastAsia="Times New Roman" w:hAnsi="Times New Roman" w:cs="Times New Roman"/>
+          <w:sz w:val="24"/>
+          <w:szCs w:val="24"/>
+        </w:rPr>
+        <w:t xml:space="preserve"> in the app</w:t>
+      </w:r>
+    </w:p>
+    <w:p>
+      <w:pPr>
+        <w:spacing w:after="0" w:line="240" w:lineRule="auto"/>
+        <w:rPr>
+          <w:rFonts w:ascii="Times New Roman" w:eastAsia="Times New Roman" w:hAnsi="Times New Roman" w:cs="Times New Roman"/>
+          <w:b/>
+          <w:sz w:val="16"/>
+          <w:szCs w:val="16"/>
+        </w:rPr>
+      </w:pPr>
     </w:p>
     <w:p>
       <w:pPr>
@@ -2028,22 +2046,14 @@
     <w:p>
       <w:pPr>
         <w:spacing w:after="0" w:line="240" w:lineRule="auto"/>
-        <w:rPr>
-          <w:rFonts w:ascii="Times New Roman" w:hAnsi="Times New Roman" w:cs="Times New Roman"/>
-          <w:sz w:val="24"/>
-          <w:szCs w:val="24"/>
-          <w:u w:val="single"/>
-        </w:rPr>
-      </w:pPr>
-      <w:r>
-        <w:rPr>
-          <w:rFonts w:ascii="Times New Roman" w:eastAsia="Times New Roman" w:hAnsi="Times New Roman" w:cs="Times New Roman"/>
-          <w:b/>
-          <w:sz w:val="24"/>
-          <w:szCs w:val="24"/>
-        </w:rPr>
-        <w:t>Self-directed</w:t>
-      </w:r>
+        <w:contextualSpacing/>
+        <w:rPr>
+          <w:rFonts w:ascii="Times New Roman" w:eastAsia="Times New Roman" w:hAnsi="Times New Roman" w:cs="Times New Roman"/>
+          <w:b/>
+          <w:sz w:val="16"/>
+          <w:szCs w:val="16"/>
+        </w:rPr>
+      </w:pPr>
     </w:p>
     <w:p>
       <w:pPr>
@@ -2235,9 +2245,7 @@
         <w:contextualSpacing/>
         <w:rPr>
           <w:rFonts w:ascii="Times New Roman" w:eastAsia="Times New Roman" w:hAnsi="Times New Roman" w:cs="Times New Roman"/>
-          <w:b/>
-          <w:sz w:val="24"/>
-          <w:szCs w:val="24"/>
+          <w:szCs w:val="22"/>
         </w:rPr>
       </w:pPr>
     </w:p>
@@ -2334,6 +2342,129 @@
           <w:sz w:val="24"/>
           <w:szCs w:val="24"/>
         </w:rPr>
+        <w:tab/>
+      </w:r>
+      <w:r>
+        <w:rPr>
+          <w:rFonts w:ascii="Times New Roman" w:eastAsia="Times New Roman" w:hAnsi="Times New Roman" w:cs="Times New Roman"/>
+          <w:sz w:val="24"/>
+          <w:szCs w:val="24"/>
+        </w:rPr>
+        <w:t xml:space="preserve">           </w:t>
+      </w:r>
+      <w:r>
+        <w:rPr>
+          <w:rFonts w:ascii="Times New Roman" w:eastAsia="Times New Roman" w:hAnsi="Times New Roman" w:cs="Times New Roman"/>
+          <w:sz w:val="24"/>
+          <w:szCs w:val="24"/>
+        </w:rPr>
+        <w:t>Ann Arbor, MI</w:t>
+      </w:r>
+    </w:p>
+    <w:p>
+      <w:pPr>
+        <w:spacing w:after="0" w:line="240" w:lineRule="auto"/>
+        <w:rPr>
+          <w:rFonts w:ascii="Times New Roman" w:eastAsia="Times New Roman" w:hAnsi="Times New Roman" w:cs="Times New Roman"/>
+          <w:sz w:val="24"/>
+          <w:szCs w:val="24"/>
+        </w:rPr>
+      </w:pPr>
+      <w:r>
+        <w:rPr>
+          <w:rFonts w:ascii="Times New Roman" w:eastAsia="Times New Roman" w:hAnsi="Times New Roman" w:cs="Times New Roman"/>
+          <w:i/>
+          <w:sz w:val="24"/>
+          <w:szCs w:val="24"/>
+        </w:rPr>
+        <w:t>Instructor</w:t>
+      </w:r>
+      <w:r>
+        <w:rPr>
+          <w:rFonts w:ascii="Times New Roman" w:eastAsia="Times New Roman" w:hAnsi="Times New Roman" w:cs="Times New Roman"/>
+          <w:sz w:val="24"/>
+          <w:szCs w:val="24"/>
+        </w:rPr>
+        <w:tab/>
+      </w:r>
+      <w:r>
+        <w:rPr>
+          <w:rFonts w:ascii="Times New Roman" w:eastAsia="Times New Roman" w:hAnsi="Times New Roman" w:cs="Times New Roman"/>
+          <w:sz w:val="24"/>
+          <w:szCs w:val="24"/>
+        </w:rPr>
+        <w:tab/>
+      </w:r>
+      <w:r>
+        <w:rPr>
+          <w:rFonts w:ascii="Times New Roman" w:eastAsia="Times New Roman" w:hAnsi="Times New Roman" w:cs="Times New Roman"/>
+          <w:sz w:val="24"/>
+          <w:szCs w:val="24"/>
+        </w:rPr>
+        <w:tab/>
+      </w:r>
+      <w:r>
+        <w:rPr>
+          <w:rFonts w:ascii="Times New Roman" w:eastAsia="Times New Roman" w:hAnsi="Times New Roman" w:cs="Times New Roman"/>
+          <w:sz w:val="24"/>
+          <w:szCs w:val="24"/>
+        </w:rPr>
+        <w:tab/>
+      </w:r>
+      <w:r>
+        <w:rPr>
+          <w:rFonts w:ascii="Times New Roman" w:eastAsia="Times New Roman" w:hAnsi="Times New Roman" w:cs="Times New Roman"/>
+          <w:sz w:val="24"/>
+          <w:szCs w:val="24"/>
+        </w:rPr>
+        <w:tab/>
+      </w:r>
+      <w:r>
+        <w:rPr>
+          <w:rFonts w:ascii="Times New Roman" w:eastAsia="Times New Roman" w:hAnsi="Times New Roman" w:cs="Times New Roman"/>
+          <w:sz w:val="24"/>
+          <w:szCs w:val="24"/>
+        </w:rPr>
+        <w:tab/>
+      </w:r>
+      <w:r>
+        <w:rPr>
+          <w:rFonts w:ascii="Times New Roman" w:eastAsia="Times New Roman" w:hAnsi="Times New Roman" w:cs="Times New Roman"/>
+          <w:sz w:val="24"/>
+          <w:szCs w:val="24"/>
+        </w:rPr>
+        <w:tab/>
+      </w:r>
+      <w:r>
+        <w:rPr>
+          <w:rFonts w:ascii="Times New Roman" w:eastAsia="Times New Roman" w:hAnsi="Times New Roman" w:cs="Times New Roman"/>
+          <w:sz w:val="24"/>
+          <w:szCs w:val="24"/>
+        </w:rPr>
+        <w:tab/>
+      </w:r>
+      <w:r>
+        <w:rPr>
+          <w:rFonts w:ascii="Times New Roman" w:eastAsia="Times New Roman" w:hAnsi="Times New Roman" w:cs="Times New Roman"/>
+          <w:sz w:val="24"/>
+          <w:szCs w:val="24"/>
+        </w:rPr>
+        <w:tab/>
+      </w:r>
+      <w:r>
+        <w:rPr>
+          <w:rFonts w:ascii="Times New Roman" w:eastAsia="Times New Roman" w:hAnsi="Times New Roman" w:cs="Times New Roman"/>
+          <w:sz w:val="24"/>
+          <w:szCs w:val="24"/>
+        </w:rPr>
+        <w:tab/>
+      </w:r>
+      <w:r>
+        <w:rPr>
+          <w:rFonts w:ascii="Times New Roman" w:eastAsia="Times New Roman" w:hAnsi="Times New Roman" w:cs="Times New Roman"/>
+          <w:sz w:val="24"/>
+          <w:szCs w:val="24"/>
+        </w:rPr>
         <w:t xml:space="preserve">          January</w:t>
       </w:r>
       <w:r>
@@ -2351,122 +2482,6 @@
           <w:szCs w:val="24"/>
         </w:rPr>
         <w:t>Present</w:t>
-      </w:r>
-    </w:p>
-    <w:p>
-      <w:pPr>
-        <w:spacing w:after="0" w:line="240" w:lineRule="auto"/>
-        <w:rPr>
-          <w:rFonts w:ascii="Times New Roman" w:eastAsia="Times New Roman" w:hAnsi="Times New Roman" w:cs="Times New Roman"/>
-          <w:sz w:val="24"/>
-          <w:szCs w:val="24"/>
-        </w:rPr>
-      </w:pPr>
-      <w:r>
-        <w:rPr>
-          <w:rFonts w:ascii="Times New Roman" w:eastAsia="Times New Roman" w:hAnsi="Times New Roman" w:cs="Times New Roman"/>
-          <w:i/>
-          <w:sz w:val="24"/>
-          <w:szCs w:val="24"/>
-        </w:rPr>
-        <w:t>Instructor</w:t>
-      </w:r>
-      <w:r>
-        <w:rPr>
-          <w:rFonts w:ascii="Times New Roman" w:eastAsia="Times New Roman" w:hAnsi="Times New Roman" w:cs="Times New Roman"/>
-          <w:sz w:val="24"/>
-          <w:szCs w:val="24"/>
-        </w:rPr>
-        <w:tab/>
-      </w:r>
-      <w:r>
-        <w:rPr>
-          <w:rFonts w:ascii="Times New Roman" w:eastAsia="Times New Roman" w:hAnsi="Times New Roman" w:cs="Times New Roman"/>
-          <w:sz w:val="24"/>
-          <w:szCs w:val="24"/>
-        </w:rPr>
-        <w:tab/>
-      </w:r>
-      <w:r>
-        <w:rPr>
-          <w:rFonts w:ascii="Times New Roman" w:eastAsia="Times New Roman" w:hAnsi="Times New Roman" w:cs="Times New Roman"/>
-          <w:sz w:val="24"/>
-          <w:szCs w:val="24"/>
-        </w:rPr>
-        <w:tab/>
-      </w:r>
-      <w:r>
-        <w:rPr>
-          <w:rFonts w:ascii="Times New Roman" w:eastAsia="Times New Roman" w:hAnsi="Times New Roman" w:cs="Times New Roman"/>
-          <w:sz w:val="24"/>
-          <w:szCs w:val="24"/>
-        </w:rPr>
-        <w:tab/>
-      </w:r>
-      <w:r>
-        <w:rPr>
-          <w:rFonts w:ascii="Times New Roman" w:eastAsia="Times New Roman" w:hAnsi="Times New Roman" w:cs="Times New Roman"/>
-          <w:sz w:val="24"/>
-          <w:szCs w:val="24"/>
-        </w:rPr>
-        <w:tab/>
-      </w:r>
-      <w:r>
-        <w:rPr>
-          <w:rFonts w:ascii="Times New Roman" w:eastAsia="Times New Roman" w:hAnsi="Times New Roman" w:cs="Times New Roman"/>
-          <w:sz w:val="24"/>
-          <w:szCs w:val="24"/>
-        </w:rPr>
-        <w:tab/>
-      </w:r>
-      <w:r>
-        <w:rPr>
-          <w:rFonts w:ascii="Times New Roman" w:eastAsia="Times New Roman" w:hAnsi="Times New Roman" w:cs="Times New Roman"/>
-          <w:sz w:val="24"/>
-          <w:szCs w:val="24"/>
-        </w:rPr>
-        <w:tab/>
-      </w:r>
-      <w:r>
-        <w:rPr>
-          <w:rFonts w:ascii="Times New Roman" w:eastAsia="Times New Roman" w:hAnsi="Times New Roman" w:cs="Times New Roman"/>
-          <w:sz w:val="24"/>
-          <w:szCs w:val="24"/>
-        </w:rPr>
-        <w:tab/>
-      </w:r>
-      <w:r>
-        <w:rPr>
-          <w:rFonts w:ascii="Times New Roman" w:eastAsia="Times New Roman" w:hAnsi="Times New Roman" w:cs="Times New Roman"/>
-          <w:sz w:val="24"/>
-          <w:szCs w:val="24"/>
-        </w:rPr>
-        <w:tab/>
-      </w:r>
-      <w:r>
-        <w:rPr>
-          <w:rFonts w:ascii="Times New Roman" w:eastAsia="Times New Roman" w:hAnsi="Times New Roman" w:cs="Times New Roman"/>
-          <w:sz w:val="24"/>
-          <w:szCs w:val="24"/>
-        </w:rPr>
-        <w:tab/>
-      </w:r>
-      <w:r>
-        <w:rPr>
-          <w:rFonts w:ascii="Times New Roman" w:eastAsia="Times New Roman" w:hAnsi="Times New Roman" w:cs="Times New Roman"/>
-          <w:sz w:val="24"/>
-          <w:szCs w:val="24"/>
-        </w:rPr>
-        <w:tab/>
-        <w:t xml:space="preserve">           </w:t>
-      </w:r>
-      <w:r>
-        <w:rPr>
-          <w:rFonts w:ascii="Times New Roman" w:eastAsia="Times New Roman" w:hAnsi="Times New Roman" w:cs="Times New Roman"/>
-          <w:sz w:val="24"/>
-          <w:szCs w:val="24"/>
-        </w:rPr>
-        <w:t>Ann Arbor, MI</w:t>
       </w:r>
     </w:p>
     <w:p>
@@ -2490,7 +2505,55 @@
           <w:sz w:val="24"/>
           <w:szCs w:val="24"/>
         </w:rPr>
-        <w:t>Instructed and led the Beginner’s Sparring Class every week</w:t>
+        <w:t>Instructs</w:t>
+      </w:r>
+      <w:r>
+        <w:rPr>
+          <w:rFonts w:ascii="Times New Roman" w:eastAsia="Times New Roman" w:hAnsi="Times New Roman" w:cs="Times New Roman"/>
+          <w:sz w:val="24"/>
+          <w:szCs w:val="24"/>
+        </w:rPr>
+        <w:t xml:space="preserve"> and le</w:t>
+      </w:r>
+      <w:r>
+        <w:rPr>
+          <w:rFonts w:ascii="Times New Roman" w:eastAsia="Times New Roman" w:hAnsi="Times New Roman" w:cs="Times New Roman"/>
+          <w:sz w:val="24"/>
+          <w:szCs w:val="24"/>
+        </w:rPr>
+        <w:t>a</w:t>
+      </w:r>
+      <w:r>
+        <w:rPr>
+          <w:rFonts w:ascii="Times New Roman" w:eastAsia="Times New Roman" w:hAnsi="Times New Roman" w:cs="Times New Roman"/>
+          <w:sz w:val="24"/>
+          <w:szCs w:val="24"/>
+        </w:rPr>
+        <w:t>d</w:t>
+      </w:r>
+      <w:r>
+        <w:rPr>
+          <w:rFonts w:ascii="Times New Roman" w:eastAsia="Times New Roman" w:hAnsi="Times New Roman" w:cs="Times New Roman"/>
+          <w:sz w:val="24"/>
+          <w:szCs w:val="24"/>
+        </w:rPr>
+        <w:t>s</w:t>
+      </w:r>
+      <w:r>
+        <w:rPr>
+          <w:rFonts w:ascii="Times New Roman" w:eastAsia="Times New Roman" w:hAnsi="Times New Roman" w:cs="Times New Roman"/>
+          <w:sz w:val="24"/>
+          <w:szCs w:val="24"/>
+        </w:rPr>
+        <w:t xml:space="preserve"> the Beginner’s Sparring Class every week</w:t>
+      </w:r>
+      <w:r>
+        <w:rPr>
+          <w:rFonts w:ascii="Times New Roman" w:eastAsia="Times New Roman" w:hAnsi="Times New Roman" w:cs="Times New Roman"/>
+          <w:sz w:val="24"/>
+          <w:szCs w:val="24"/>
+        </w:rPr>
+        <w:t xml:space="preserve"> to teach beginners how to spar</w:t>
       </w:r>
     </w:p>
     <w:p>
@@ -2514,7 +2577,15 @@
           <w:sz w:val="24"/>
           <w:szCs w:val="24"/>
         </w:rPr>
-        <w:t xml:space="preserve">Coached </w:t>
+        <w:t>Coaches Michigan</w:t>
+      </w:r>
+      <w:r>
+        <w:rPr>
+          <w:rFonts w:ascii="Times New Roman" w:eastAsia="Times New Roman" w:hAnsi="Times New Roman" w:cs="Times New Roman"/>
+          <w:sz w:val="24"/>
+          <w:szCs w:val="24"/>
+        </w:rPr>
+        <w:t xml:space="preserve"> </w:t>
       </w:r>
       <w:r>
         <w:rPr>
@@ -2530,24 +2601,43 @@
           <w:sz w:val="24"/>
           <w:szCs w:val="24"/>
         </w:rPr>
-        <w:t>for sparring competitions at</w:t>
-      </w:r>
-      <w:r>
-        <w:rPr>
-          <w:rFonts w:ascii="Times New Roman" w:eastAsia="Times New Roman" w:hAnsi="Times New Roman" w:cs="Times New Roman"/>
-          <w:sz w:val="24"/>
-          <w:szCs w:val="24"/>
-        </w:rPr>
-        <w:t xml:space="preserve"> national</w:t>
-      </w:r>
-      <w:r>
-        <w:rPr>
-          <w:rFonts w:ascii="Times New Roman" w:eastAsia="Times New Roman" w:hAnsi="Times New Roman" w:cs="Times New Roman"/>
-          <w:sz w:val="24"/>
-          <w:szCs w:val="24"/>
-        </w:rPr>
-        <w:t xml:space="preserve"> collegiate tournaments</w:t>
-      </w:r>
+        <w:t xml:space="preserve">for </w:t>
+      </w:r>
+      <w:r>
+        <w:rPr>
+          <w:rFonts w:ascii="Times New Roman" w:eastAsia="Times New Roman" w:hAnsi="Times New Roman" w:cs="Times New Roman"/>
+          <w:sz w:val="24"/>
+          <w:szCs w:val="24"/>
+        </w:rPr>
+        <w:t xml:space="preserve">collegiate </w:t>
+      </w:r>
+      <w:r>
+        <w:rPr>
+          <w:rFonts w:ascii="Times New Roman" w:eastAsia="Times New Roman" w:hAnsi="Times New Roman" w:cs="Times New Roman"/>
+          <w:sz w:val="24"/>
+          <w:szCs w:val="24"/>
+        </w:rPr>
+        <w:t xml:space="preserve">sparring competitions </w:t>
+      </w:r>
+      <w:r>
+        <w:rPr>
+          <w:rFonts w:ascii="Times New Roman" w:eastAsia="Times New Roman" w:hAnsi="Times New Roman" w:cs="Times New Roman"/>
+          <w:sz w:val="24"/>
+          <w:szCs w:val="24"/>
+        </w:rPr>
+        <w:t>in the East Coast Taekwondo Conference</w:t>
+      </w:r>
+    </w:p>
+    <w:p>
+      <w:pPr>
+        <w:spacing w:after="0" w:line="240" w:lineRule="auto"/>
+        <w:rPr>
+          <w:rFonts w:ascii="Times New Roman" w:eastAsia="Times New Roman" w:hAnsi="Times New Roman" w:cs="Times New Roman"/>
+          <w:b/>
+          <w:sz w:val="16"/>
+          <w:szCs w:val="16"/>
+        </w:rPr>
+      </w:pPr>
     </w:p>
     <w:p>
       <w:pPr>
@@ -2621,6 +2711,129 @@
           <w:sz w:val="24"/>
           <w:szCs w:val="24"/>
         </w:rPr>
+        <w:tab/>
+      </w:r>
+      <w:r>
+        <w:rPr>
+          <w:rFonts w:ascii="Times New Roman" w:eastAsia="Times New Roman" w:hAnsi="Times New Roman" w:cs="Times New Roman"/>
+          <w:sz w:val="24"/>
+          <w:szCs w:val="24"/>
+        </w:rPr>
+        <w:t xml:space="preserve">           </w:t>
+      </w:r>
+      <w:r>
+        <w:rPr>
+          <w:rFonts w:ascii="Times New Roman" w:eastAsia="Times New Roman" w:hAnsi="Times New Roman" w:cs="Times New Roman"/>
+          <w:sz w:val="24"/>
+          <w:szCs w:val="24"/>
+        </w:rPr>
+        <w:t>Ann Arbor, MI</w:t>
+      </w:r>
+    </w:p>
+    <w:p>
+      <w:pPr>
+        <w:spacing w:after="0" w:line="240" w:lineRule="auto"/>
+        <w:rPr>
+          <w:rFonts w:ascii="Times New Roman" w:eastAsia="Times New Roman" w:hAnsi="Times New Roman" w:cs="Times New Roman"/>
+          <w:sz w:val="24"/>
+          <w:szCs w:val="24"/>
+        </w:rPr>
+      </w:pPr>
+      <w:r>
+        <w:rPr>
+          <w:rFonts w:ascii="Times New Roman" w:eastAsia="Times New Roman" w:hAnsi="Times New Roman" w:cs="Times New Roman"/>
+          <w:i/>
+          <w:sz w:val="24"/>
+          <w:szCs w:val="24"/>
+        </w:rPr>
+        <w:t>President</w:t>
+      </w:r>
+      <w:r>
+        <w:rPr>
+          <w:rFonts w:ascii="Times New Roman" w:eastAsia="Times New Roman" w:hAnsi="Times New Roman" w:cs="Times New Roman"/>
+          <w:sz w:val="24"/>
+          <w:szCs w:val="24"/>
+        </w:rPr>
+        <w:tab/>
+      </w:r>
+      <w:r>
+        <w:rPr>
+          <w:rFonts w:ascii="Times New Roman" w:eastAsia="Times New Roman" w:hAnsi="Times New Roman" w:cs="Times New Roman"/>
+          <w:sz w:val="24"/>
+          <w:szCs w:val="24"/>
+        </w:rPr>
+        <w:tab/>
+      </w:r>
+      <w:r>
+        <w:rPr>
+          <w:rFonts w:ascii="Times New Roman" w:eastAsia="Times New Roman" w:hAnsi="Times New Roman" w:cs="Times New Roman"/>
+          <w:sz w:val="24"/>
+          <w:szCs w:val="24"/>
+        </w:rPr>
+        <w:tab/>
+      </w:r>
+      <w:r>
+        <w:rPr>
+          <w:rFonts w:ascii="Times New Roman" w:eastAsia="Times New Roman" w:hAnsi="Times New Roman" w:cs="Times New Roman"/>
+          <w:sz w:val="24"/>
+          <w:szCs w:val="24"/>
+        </w:rPr>
+        <w:tab/>
+      </w:r>
+      <w:r>
+        <w:rPr>
+          <w:rFonts w:ascii="Times New Roman" w:eastAsia="Times New Roman" w:hAnsi="Times New Roman" w:cs="Times New Roman"/>
+          <w:sz w:val="24"/>
+          <w:szCs w:val="24"/>
+        </w:rPr>
+        <w:tab/>
+      </w:r>
+      <w:r>
+        <w:rPr>
+          <w:rFonts w:ascii="Times New Roman" w:eastAsia="Times New Roman" w:hAnsi="Times New Roman" w:cs="Times New Roman"/>
+          <w:sz w:val="24"/>
+          <w:szCs w:val="24"/>
+        </w:rPr>
+        <w:tab/>
+      </w:r>
+      <w:r>
+        <w:rPr>
+          <w:rFonts w:ascii="Times New Roman" w:eastAsia="Times New Roman" w:hAnsi="Times New Roman" w:cs="Times New Roman"/>
+          <w:sz w:val="24"/>
+          <w:szCs w:val="24"/>
+        </w:rPr>
+        <w:tab/>
+      </w:r>
+      <w:r>
+        <w:rPr>
+          <w:rFonts w:ascii="Times New Roman" w:eastAsia="Times New Roman" w:hAnsi="Times New Roman" w:cs="Times New Roman"/>
+          <w:sz w:val="24"/>
+          <w:szCs w:val="24"/>
+        </w:rPr>
+        <w:tab/>
+      </w:r>
+      <w:r>
+        <w:rPr>
+          <w:rFonts w:ascii="Times New Roman" w:eastAsia="Times New Roman" w:hAnsi="Times New Roman" w:cs="Times New Roman"/>
+          <w:sz w:val="24"/>
+          <w:szCs w:val="24"/>
+        </w:rPr>
+        <w:tab/>
+      </w:r>
+      <w:r>
+        <w:rPr>
+          <w:rFonts w:ascii="Times New Roman" w:eastAsia="Times New Roman" w:hAnsi="Times New Roman" w:cs="Times New Roman"/>
+          <w:sz w:val="24"/>
+          <w:szCs w:val="24"/>
+        </w:rPr>
+        <w:tab/>
+      </w:r>
+      <w:r>
+        <w:rPr>
+          <w:rFonts w:ascii="Times New Roman" w:eastAsia="Times New Roman" w:hAnsi="Times New Roman" w:cs="Times New Roman"/>
+          <w:sz w:val="24"/>
+          <w:szCs w:val="24"/>
+        </w:rPr>
         <w:t>Sep</w:t>
       </w:r>
       <w:r>
@@ -2654,122 +2867,6 @@
           <w:szCs w:val="24"/>
         </w:rPr>
         <w:t xml:space="preserve"> 2017</w:t>
-      </w:r>
-    </w:p>
-    <w:p>
-      <w:pPr>
-        <w:spacing w:after="0" w:line="240" w:lineRule="auto"/>
-        <w:rPr>
-          <w:rFonts w:ascii="Times New Roman" w:eastAsia="Times New Roman" w:hAnsi="Times New Roman" w:cs="Times New Roman"/>
-          <w:sz w:val="24"/>
-          <w:szCs w:val="24"/>
-        </w:rPr>
-      </w:pPr>
-      <w:r>
-        <w:rPr>
-          <w:rFonts w:ascii="Times New Roman" w:eastAsia="Times New Roman" w:hAnsi="Times New Roman" w:cs="Times New Roman"/>
-          <w:i/>
-          <w:sz w:val="24"/>
-          <w:szCs w:val="24"/>
-        </w:rPr>
-        <w:t>President</w:t>
-      </w:r>
-      <w:r>
-        <w:rPr>
-          <w:rFonts w:ascii="Times New Roman" w:eastAsia="Times New Roman" w:hAnsi="Times New Roman" w:cs="Times New Roman"/>
-          <w:sz w:val="24"/>
-          <w:szCs w:val="24"/>
-        </w:rPr>
-        <w:tab/>
-      </w:r>
-      <w:r>
-        <w:rPr>
-          <w:rFonts w:ascii="Times New Roman" w:eastAsia="Times New Roman" w:hAnsi="Times New Roman" w:cs="Times New Roman"/>
-          <w:sz w:val="24"/>
-          <w:szCs w:val="24"/>
-        </w:rPr>
-        <w:tab/>
-      </w:r>
-      <w:r>
-        <w:rPr>
-          <w:rFonts w:ascii="Times New Roman" w:eastAsia="Times New Roman" w:hAnsi="Times New Roman" w:cs="Times New Roman"/>
-          <w:sz w:val="24"/>
-          <w:szCs w:val="24"/>
-        </w:rPr>
-        <w:tab/>
-      </w:r>
-      <w:r>
-        <w:rPr>
-          <w:rFonts w:ascii="Times New Roman" w:eastAsia="Times New Roman" w:hAnsi="Times New Roman" w:cs="Times New Roman"/>
-          <w:sz w:val="24"/>
-          <w:szCs w:val="24"/>
-        </w:rPr>
-        <w:tab/>
-      </w:r>
-      <w:r>
-        <w:rPr>
-          <w:rFonts w:ascii="Times New Roman" w:eastAsia="Times New Roman" w:hAnsi="Times New Roman" w:cs="Times New Roman"/>
-          <w:sz w:val="24"/>
-          <w:szCs w:val="24"/>
-        </w:rPr>
-        <w:tab/>
-      </w:r>
-      <w:r>
-        <w:rPr>
-          <w:rFonts w:ascii="Times New Roman" w:eastAsia="Times New Roman" w:hAnsi="Times New Roman" w:cs="Times New Roman"/>
-          <w:sz w:val="24"/>
-          <w:szCs w:val="24"/>
-        </w:rPr>
-        <w:tab/>
-      </w:r>
-      <w:r>
-        <w:rPr>
-          <w:rFonts w:ascii="Times New Roman" w:eastAsia="Times New Roman" w:hAnsi="Times New Roman" w:cs="Times New Roman"/>
-          <w:sz w:val="24"/>
-          <w:szCs w:val="24"/>
-        </w:rPr>
-        <w:tab/>
-      </w:r>
-      <w:r>
-        <w:rPr>
-          <w:rFonts w:ascii="Times New Roman" w:eastAsia="Times New Roman" w:hAnsi="Times New Roman" w:cs="Times New Roman"/>
-          <w:sz w:val="24"/>
-          <w:szCs w:val="24"/>
-        </w:rPr>
-        <w:tab/>
-      </w:r>
-      <w:r>
-        <w:rPr>
-          <w:rFonts w:ascii="Times New Roman" w:eastAsia="Times New Roman" w:hAnsi="Times New Roman" w:cs="Times New Roman"/>
-          <w:sz w:val="24"/>
-          <w:szCs w:val="24"/>
-        </w:rPr>
-        <w:tab/>
-      </w:r>
-      <w:r>
-        <w:rPr>
-          <w:rFonts w:ascii="Times New Roman" w:eastAsia="Times New Roman" w:hAnsi="Times New Roman" w:cs="Times New Roman"/>
-          <w:sz w:val="24"/>
-          <w:szCs w:val="24"/>
-        </w:rPr>
-        <w:tab/>
-      </w:r>
-      <w:r>
-        <w:rPr>
-          <w:rFonts w:ascii="Times New Roman" w:eastAsia="Times New Roman" w:hAnsi="Times New Roman" w:cs="Times New Roman"/>
-          <w:sz w:val="24"/>
-          <w:szCs w:val="24"/>
-        </w:rPr>
-        <w:tab/>
-        <w:t xml:space="preserve">           </w:t>
-      </w:r>
-      <w:r>
-        <w:rPr>
-          <w:rFonts w:ascii="Times New Roman" w:eastAsia="Times New Roman" w:hAnsi="Times New Roman" w:cs="Times New Roman"/>
-          <w:sz w:val="24"/>
-          <w:szCs w:val="24"/>
-        </w:rPr>
-        <w:t>Ann Arbor, MI</w:t>
       </w:r>
     </w:p>
     <w:p>
@@ -2835,11 +2932,12 @@
         <w:rPr>
           <w:rFonts w:ascii="Times New Roman" w:eastAsia="Times New Roman" w:hAnsi="Times New Roman" w:cs="Times New Roman"/>
           <w:b/>
-          <w:sz w:val="24"/>
-          <w:szCs w:val="24"/>
+          <w:szCs w:val="22"/>
           <w:u w:val="single"/>
         </w:rPr>
       </w:pPr>
+      <w:bookmarkStart w:id="0" w:name="_GoBack"/>
+      <w:bookmarkEnd w:id="0"/>
     </w:p>
     <w:p>
       <w:pPr>
@@ -2882,6 +2980,138 @@
         </w:rPr>
         <w:t>Programming Languages</w:t>
       </w:r>
+      <w:r>
+        <w:rPr>
+          <w:rFonts w:ascii="Times New Roman" w:eastAsia="Times New Roman" w:hAnsi="Times New Roman" w:cs="Times New Roman"/>
+          <w:b/>
+          <w:sz w:val="24"/>
+          <w:szCs w:val="24"/>
+        </w:rPr>
+        <w:t>:</w:t>
+      </w:r>
+      <w:r>
+        <w:rPr>
+          <w:rFonts w:ascii="Times New Roman" w:eastAsia="Times New Roman" w:hAnsi="Times New Roman" w:cs="Times New Roman"/>
+          <w:b/>
+          <w:sz w:val="24"/>
+          <w:szCs w:val="24"/>
+        </w:rPr>
+        <w:tab/>
+      </w:r>
+      <w:r>
+        <w:rPr>
+          <w:rFonts w:ascii="Times New Roman" w:eastAsia="Times New Roman" w:hAnsi="Times New Roman" w:cs="Times New Roman"/>
+          <w:sz w:val="24"/>
+          <w:szCs w:val="24"/>
+        </w:rPr>
+        <w:t>C/C++,</w:t>
+      </w:r>
+      <w:r>
+        <w:rPr>
+          <w:rFonts w:ascii="Times New Roman" w:eastAsia="Times New Roman" w:hAnsi="Times New Roman" w:cs="Times New Roman"/>
+          <w:sz w:val="24"/>
+          <w:szCs w:val="24"/>
+        </w:rPr>
+        <w:t xml:space="preserve"> Python</w:t>
+      </w:r>
+      <w:r>
+        <w:rPr>
+          <w:rFonts w:ascii="Times New Roman" w:eastAsia="Times New Roman" w:hAnsi="Times New Roman" w:cs="Times New Roman"/>
+          <w:sz w:val="24"/>
+          <w:szCs w:val="24"/>
+        </w:rPr>
+        <w:t>,</w:t>
+      </w:r>
+      <w:r>
+        <w:rPr>
+          <w:rFonts w:ascii="Times New Roman" w:eastAsia="Times New Roman" w:hAnsi="Times New Roman" w:cs="Times New Roman"/>
+          <w:sz w:val="24"/>
+          <w:szCs w:val="24"/>
+        </w:rPr>
+        <w:t xml:space="preserve"> </w:t>
+      </w:r>
+      <w:r>
+        <w:rPr>
+          <w:rFonts w:ascii="Times New Roman" w:eastAsia="Times New Roman" w:hAnsi="Times New Roman" w:cs="Times New Roman"/>
+          <w:sz w:val="24"/>
+          <w:szCs w:val="24"/>
+        </w:rPr>
+        <w:t xml:space="preserve">Java, </w:t>
+      </w:r>
+      <w:r>
+        <w:rPr>
+          <w:rFonts w:ascii="Times New Roman" w:eastAsia="Times New Roman" w:hAnsi="Times New Roman" w:cs="Times New Roman"/>
+          <w:sz w:val="24"/>
+          <w:szCs w:val="24"/>
+        </w:rPr>
+        <w:t>HTML/</w:t>
+      </w:r>
+      <w:r>
+        <w:rPr>
+          <w:rFonts w:ascii="Times New Roman" w:eastAsia="Times New Roman" w:hAnsi="Times New Roman" w:cs="Times New Roman"/>
+          <w:sz w:val="24"/>
+          <w:szCs w:val="24"/>
+        </w:rPr>
+        <w:t>CSS,</w:t>
+      </w:r>
+      <w:r>
+        <w:rPr>
+          <w:rFonts w:ascii="Times New Roman" w:eastAsia="Times New Roman" w:hAnsi="Times New Roman" w:cs="Times New Roman"/>
+          <w:sz w:val="24"/>
+          <w:szCs w:val="24"/>
+        </w:rPr>
+        <w:t xml:space="preserve"> </w:t>
+      </w:r>
+      <w:r>
+        <w:rPr>
+          <w:rFonts w:ascii="Times New Roman" w:eastAsia="Times New Roman" w:hAnsi="Times New Roman" w:cs="Times New Roman"/>
+          <w:sz w:val="24"/>
+          <w:szCs w:val="24"/>
+        </w:rPr>
+        <w:t>SQL</w:t>
+      </w:r>
+      <w:r>
+        <w:rPr>
+          <w:rFonts w:ascii="Times New Roman" w:eastAsia="Times New Roman" w:hAnsi="Times New Roman" w:cs="Times New Roman"/>
+          <w:sz w:val="24"/>
+          <w:szCs w:val="24"/>
+        </w:rPr>
+        <w:t xml:space="preserve">, </w:t>
+      </w:r>
+      <w:r>
+        <w:rPr>
+          <w:rFonts w:ascii="Times New Roman" w:eastAsia="Times New Roman" w:hAnsi="Times New Roman" w:cs="Times New Roman"/>
+          <w:sz w:val="24"/>
+          <w:szCs w:val="24"/>
+        </w:rPr>
+        <w:t>JavaScript</w:t>
+      </w:r>
+      <w:r>
+        <w:rPr>
+          <w:rFonts w:ascii="Times New Roman" w:eastAsia="Times New Roman" w:hAnsi="Times New Roman" w:cs="Times New Roman"/>
+          <w:sz w:val="24"/>
+          <w:szCs w:val="24"/>
+        </w:rPr>
+        <w:t>, Android</w:t>
+      </w:r>
+      <w:r>
+        <w:rPr>
+          <w:rFonts w:ascii="Times New Roman" w:eastAsia="Times New Roman" w:hAnsi="Times New Roman" w:cs="Times New Roman"/>
+          <w:sz w:val="24"/>
+          <w:szCs w:val="24"/>
+        </w:rPr>
+        <w:t xml:space="preserve">, </w:t>
+      </w:r>
+      <w:proofErr w:type="spellStart"/>
+      <w:r>
+        <w:rPr>
+          <w:rFonts w:ascii="Times New Roman" w:eastAsia="Times New Roman" w:hAnsi="Times New Roman" w:cs="Times New Roman"/>
+          <w:sz w:val="24"/>
+          <w:szCs w:val="24"/>
+        </w:rPr>
+        <w:t>Matlab</w:t>
+      </w:r>
+      <w:proofErr w:type="spellEnd"/>
     </w:p>
     <w:p>
       <w:pPr>
@@ -2889,120 +3119,59 @@
         <w:contextualSpacing/>
         <w:rPr>
           <w:rFonts w:ascii="Times New Roman" w:eastAsia="Times New Roman" w:hAnsi="Times New Roman" w:cs="Times New Roman"/>
-          <w:i/>
-          <w:sz w:val="24"/>
-          <w:szCs w:val="24"/>
-        </w:rPr>
-      </w:pPr>
-      <w:r>
-        <w:rPr>
-          <w:rFonts w:ascii="Times New Roman" w:eastAsia="Times New Roman" w:hAnsi="Times New Roman" w:cs="Times New Roman"/>
-          <w:i/>
-          <w:sz w:val="24"/>
-          <w:szCs w:val="24"/>
-        </w:rPr>
-        <w:t>Proficient</w:t>
-      </w:r>
-      <w:r>
-        <w:rPr>
-          <w:rFonts w:ascii="Times New Roman" w:eastAsia="Times New Roman" w:hAnsi="Times New Roman" w:cs="Times New Roman"/>
-          <w:i/>
-          <w:sz w:val="24"/>
-          <w:szCs w:val="24"/>
-        </w:rPr>
-        <w:t>:</w:t>
-      </w:r>
-      <w:r>
-        <w:rPr>
-          <w:rFonts w:ascii="Times New Roman" w:eastAsia="Times New Roman" w:hAnsi="Times New Roman" w:cs="Times New Roman"/>
-          <w:i/>
-          <w:sz w:val="24"/>
-          <w:szCs w:val="24"/>
-        </w:rPr>
-        <w:tab/>
-      </w:r>
-      <w:r>
-        <w:rPr>
-          <w:rFonts w:ascii="Times New Roman" w:eastAsia="Times New Roman" w:hAnsi="Times New Roman" w:cs="Times New Roman"/>
-          <w:sz w:val="24"/>
-          <w:szCs w:val="24"/>
-        </w:rPr>
-        <w:t>C/C++,</w:t>
-      </w:r>
-      <w:r>
-        <w:rPr>
-          <w:rFonts w:ascii="Times New Roman" w:eastAsia="Times New Roman" w:hAnsi="Times New Roman" w:cs="Times New Roman"/>
-          <w:sz w:val="24"/>
-          <w:szCs w:val="24"/>
-        </w:rPr>
-        <w:t xml:space="preserve"> Python</w:t>
-      </w:r>
-      <w:r>
-        <w:rPr>
-          <w:rFonts w:ascii="Times New Roman" w:eastAsia="Times New Roman" w:hAnsi="Times New Roman" w:cs="Times New Roman"/>
-          <w:sz w:val="24"/>
-          <w:szCs w:val="24"/>
-        </w:rPr>
-        <w:t>,</w:t>
-      </w:r>
-      <w:r>
-        <w:rPr>
-          <w:rFonts w:ascii="Times New Roman" w:eastAsia="Times New Roman" w:hAnsi="Times New Roman" w:cs="Times New Roman"/>
-          <w:sz w:val="24"/>
-          <w:szCs w:val="24"/>
-        </w:rPr>
-        <w:t xml:space="preserve"> </w:t>
-      </w:r>
-      <w:r>
-        <w:rPr>
-          <w:rFonts w:ascii="Times New Roman" w:eastAsia="Times New Roman" w:hAnsi="Times New Roman" w:cs="Times New Roman"/>
-          <w:sz w:val="24"/>
-          <w:szCs w:val="24"/>
-        </w:rPr>
-        <w:t xml:space="preserve">Java, </w:t>
-      </w:r>
-      <w:r>
-        <w:rPr>
-          <w:rFonts w:ascii="Times New Roman" w:eastAsia="Times New Roman" w:hAnsi="Times New Roman" w:cs="Times New Roman"/>
-          <w:sz w:val="24"/>
-          <w:szCs w:val="24"/>
-        </w:rPr>
-        <w:t>HTML/</w:t>
-      </w:r>
-      <w:r>
-        <w:rPr>
-          <w:rFonts w:ascii="Times New Roman" w:eastAsia="Times New Roman" w:hAnsi="Times New Roman" w:cs="Times New Roman"/>
-          <w:sz w:val="24"/>
-          <w:szCs w:val="24"/>
-        </w:rPr>
-        <w:t>CSS,</w:t>
-      </w:r>
-      <w:r>
-        <w:rPr>
-          <w:rFonts w:ascii="Times New Roman" w:eastAsia="Times New Roman" w:hAnsi="Times New Roman" w:cs="Times New Roman"/>
-          <w:sz w:val="24"/>
-          <w:szCs w:val="24"/>
-        </w:rPr>
-        <w:t xml:space="preserve"> </w:t>
-      </w:r>
-      <w:proofErr w:type="spellStart"/>
-      <w:r>
-        <w:rPr>
-          <w:rFonts w:ascii="Times New Roman" w:eastAsia="Times New Roman" w:hAnsi="Times New Roman" w:cs="Times New Roman"/>
-          <w:sz w:val="24"/>
-          <w:szCs w:val="24"/>
-        </w:rPr>
-        <w:t>M</w:t>
-      </w:r>
-      <w:r>
-        <w:rPr>
-          <w:rFonts w:ascii="Times New Roman" w:eastAsia="Times New Roman" w:hAnsi="Times New Roman" w:cs="Times New Roman"/>
-          <w:sz w:val="24"/>
-          <w:szCs w:val="24"/>
-        </w:rPr>
-        <w:t>atlab</w:t>
-      </w:r>
-      <w:proofErr w:type="spellEnd"/>
+          <w:sz w:val="24"/>
+          <w:szCs w:val="24"/>
+        </w:rPr>
+      </w:pPr>
+      <w:r>
+        <w:rPr>
+          <w:rFonts w:ascii="Times New Roman" w:eastAsia="Times New Roman" w:hAnsi="Times New Roman" w:cs="Times New Roman"/>
+          <w:b/>
+          <w:sz w:val="24"/>
+          <w:szCs w:val="24"/>
+        </w:rPr>
+        <w:t>Computer Tools:</w:t>
+      </w:r>
+      <w:r>
+        <w:rPr>
+          <w:rFonts w:ascii="Times New Roman" w:eastAsia="Times New Roman" w:hAnsi="Times New Roman" w:cs="Times New Roman"/>
+          <w:sz w:val="24"/>
+          <w:szCs w:val="24"/>
+        </w:rPr>
+        <w:tab/>
+      </w:r>
+      <w:r>
+        <w:rPr>
+          <w:rFonts w:ascii="Times New Roman" w:eastAsia="Times New Roman" w:hAnsi="Times New Roman" w:cs="Times New Roman"/>
+          <w:sz w:val="24"/>
+          <w:szCs w:val="24"/>
+        </w:rPr>
+        <w:tab/>
+      </w:r>
+      <w:r>
+        <w:rPr>
+          <w:rFonts w:ascii="Times New Roman" w:eastAsia="Times New Roman" w:hAnsi="Times New Roman" w:cs="Times New Roman"/>
+          <w:sz w:val="24"/>
+          <w:szCs w:val="24"/>
+        </w:rPr>
+        <w:t>Unix</w:t>
+      </w:r>
+      <w:r>
+        <w:rPr>
+          <w:rFonts w:ascii="Times New Roman" w:eastAsia="Times New Roman" w:hAnsi="Times New Roman" w:cs="Times New Roman"/>
+          <w:sz w:val="24"/>
+          <w:szCs w:val="24"/>
+        </w:rPr>
+        <w:t>, Git,</w:t>
+      </w:r>
+      <w:r>
+        <w:rPr>
+          <w:rFonts w:ascii="Times New Roman" w:eastAsia="Times New Roman" w:hAnsi="Times New Roman" w:cs="Times New Roman"/>
+          <w:sz w:val="24"/>
+          <w:szCs w:val="24"/>
+        </w:rPr>
+        <w:t xml:space="preserve"> Visual Studio, IntelliJ</w:t>
+      </w:r>
     </w:p>
     <w:p>
       <w:pPr>
@@ -3017,159 +3186,25 @@
       <w:r>
         <w:rPr>
           <w:rFonts w:ascii="Times New Roman" w:eastAsia="Times New Roman" w:hAnsi="Times New Roman" w:cs="Times New Roman"/>
-          <w:i/>
-          <w:sz w:val="24"/>
-          <w:szCs w:val="24"/>
-        </w:rPr>
-        <w:t>Familiar:</w:t>
-      </w:r>
-      <w:r>
-        <w:rPr>
-          <w:rFonts w:ascii="Times New Roman" w:eastAsia="Times New Roman" w:hAnsi="Times New Roman" w:cs="Times New Roman"/>
-          <w:i/>
-          <w:sz w:val="24"/>
-          <w:szCs w:val="24"/>
-        </w:rPr>
-        <w:tab/>
-      </w:r>
-      <w:r>
-        <w:rPr>
-          <w:rFonts w:ascii="Times New Roman" w:eastAsia="Times New Roman" w:hAnsi="Times New Roman" w:cs="Times New Roman"/>
-          <w:sz w:val="24"/>
-          <w:szCs w:val="24"/>
-        </w:rPr>
-        <w:t>SQL</w:t>
-      </w:r>
-      <w:r>
-        <w:rPr>
-          <w:rFonts w:ascii="Times New Roman" w:eastAsia="Times New Roman" w:hAnsi="Times New Roman" w:cs="Times New Roman"/>
-          <w:sz w:val="24"/>
-          <w:szCs w:val="24"/>
-        </w:rPr>
-        <w:t xml:space="preserve">, </w:t>
-      </w:r>
-      <w:r>
-        <w:rPr>
-          <w:rFonts w:ascii="Times New Roman" w:eastAsia="Times New Roman" w:hAnsi="Times New Roman" w:cs="Times New Roman"/>
-          <w:sz w:val="24"/>
-          <w:szCs w:val="24"/>
-        </w:rPr>
-        <w:t>JavaScript</w:t>
-      </w:r>
-      <w:r>
-        <w:rPr>
-          <w:rFonts w:ascii="Times New Roman" w:eastAsia="Times New Roman" w:hAnsi="Times New Roman" w:cs="Times New Roman"/>
-          <w:sz w:val="24"/>
-          <w:szCs w:val="24"/>
-        </w:rPr>
-        <w:t>, Android</w:t>
-      </w:r>
-    </w:p>
-    <w:p>
-      <w:pPr>
-        <w:spacing w:after="0" w:line="240" w:lineRule="auto"/>
-        <w:contextualSpacing/>
-        <w:rPr>
-          <w:rFonts w:ascii="Times New Roman" w:eastAsia="Times New Roman" w:hAnsi="Times New Roman" w:cs="Times New Roman"/>
-          <w:b/>
-          <w:sz w:val="24"/>
-          <w:szCs w:val="24"/>
-        </w:rPr>
-      </w:pPr>
-      <w:r>
-        <w:rPr>
-          <w:rFonts w:ascii="Times New Roman" w:eastAsia="Times New Roman" w:hAnsi="Times New Roman" w:cs="Times New Roman"/>
-          <w:b/>
-          <w:sz w:val="24"/>
-          <w:szCs w:val="24"/>
-        </w:rPr>
-        <w:t>Other</w:t>
-      </w:r>
-    </w:p>
-    <w:p>
-      <w:pPr>
-        <w:spacing w:after="0" w:line="240" w:lineRule="auto"/>
-        <w:contextualSpacing/>
-        <w:rPr>
-          <w:rFonts w:ascii="Times New Roman" w:eastAsia="Times New Roman" w:hAnsi="Times New Roman" w:cs="Times New Roman"/>
-          <w:sz w:val="24"/>
-          <w:szCs w:val="24"/>
-        </w:rPr>
-      </w:pPr>
-      <w:r>
-        <w:rPr>
-          <w:rFonts w:ascii="Times New Roman" w:eastAsia="Times New Roman" w:hAnsi="Times New Roman" w:cs="Times New Roman"/>
-          <w:i/>
-          <w:sz w:val="24"/>
-          <w:szCs w:val="24"/>
-        </w:rPr>
-        <w:t>Computer:</w:t>
-      </w:r>
-      <w:r>
-        <w:rPr>
-          <w:rFonts w:ascii="Times New Roman" w:eastAsia="Times New Roman" w:hAnsi="Times New Roman" w:cs="Times New Roman"/>
-          <w:sz w:val="24"/>
-          <w:szCs w:val="24"/>
-        </w:rPr>
-        <w:tab/>
-      </w:r>
-      <w:r>
-        <w:rPr>
-          <w:rFonts w:ascii="Times New Roman" w:eastAsia="Times New Roman" w:hAnsi="Times New Roman" w:cs="Times New Roman"/>
-          <w:sz w:val="24"/>
-          <w:szCs w:val="24"/>
-        </w:rPr>
-        <w:t>Unix</w:t>
-      </w:r>
-      <w:r>
-        <w:rPr>
-          <w:rFonts w:ascii="Times New Roman" w:eastAsia="Times New Roman" w:hAnsi="Times New Roman" w:cs="Times New Roman"/>
-          <w:sz w:val="24"/>
-          <w:szCs w:val="24"/>
-        </w:rPr>
-        <w:t>, Git,</w:t>
-      </w:r>
-      <w:r>
-        <w:rPr>
-          <w:rFonts w:ascii="Times New Roman" w:eastAsia="Times New Roman" w:hAnsi="Times New Roman" w:cs="Times New Roman"/>
-          <w:sz w:val="24"/>
-          <w:szCs w:val="24"/>
-        </w:rPr>
-        <w:t xml:space="preserve"> Visual Studio, IntelliJ</w:t>
-      </w:r>
-    </w:p>
-    <w:p>
-      <w:pPr>
-        <w:spacing w:after="0" w:line="240" w:lineRule="auto"/>
-        <w:contextualSpacing/>
-        <w:rPr>
-          <w:rFonts w:ascii="Times New Roman" w:eastAsia="Times New Roman" w:hAnsi="Times New Roman" w:cs="Times New Roman"/>
-          <w:sz w:val="24"/>
-          <w:szCs w:val="24"/>
-        </w:rPr>
-      </w:pPr>
-      <w:r>
-        <w:rPr>
-          <w:rFonts w:ascii="Times New Roman" w:eastAsia="Times New Roman" w:hAnsi="Times New Roman" w:cs="Times New Roman"/>
-          <w:i/>
-          <w:sz w:val="24"/>
-          <w:szCs w:val="24"/>
-        </w:rPr>
-        <w:t>Language</w:t>
-      </w:r>
-      <w:r>
-        <w:rPr>
-          <w:rFonts w:ascii="Times New Roman" w:eastAsia="Times New Roman" w:hAnsi="Times New Roman" w:cs="Times New Roman"/>
-          <w:i/>
-          <w:sz w:val="24"/>
-          <w:szCs w:val="24"/>
-        </w:rPr>
-        <w:t>:</w:t>
-      </w:r>
-      <w:r>
-        <w:rPr>
-          <w:rFonts w:ascii="Times New Roman" w:eastAsia="Times New Roman" w:hAnsi="Times New Roman" w:cs="Times New Roman"/>
-          <w:i/>
+          <w:b/>
+          <w:sz w:val="24"/>
+          <w:szCs w:val="24"/>
+        </w:rPr>
+        <w:t>Spoken Languages:</w:t>
+      </w:r>
+      <w:r>
+        <w:rPr>
+          <w:rFonts w:ascii="Times New Roman" w:eastAsia="Times New Roman" w:hAnsi="Times New Roman" w:cs="Times New Roman"/>
+          <w:b/>
+          <w:sz w:val="24"/>
+          <w:szCs w:val="24"/>
+        </w:rPr>
+        <w:tab/>
+      </w:r>
+      <w:r>
+        <w:rPr>
+          <w:rFonts w:ascii="Times New Roman" w:eastAsia="Times New Roman" w:hAnsi="Times New Roman" w:cs="Times New Roman"/>
+          <w:b/>
           <w:sz w:val="24"/>
           <w:szCs w:val="24"/>
         </w:rPr>
@@ -4208,7 +4243,7 @@
 </file>
 
 <file path=customXml/itemProps1.xml><?xml version="1.0" encoding="utf-8"?>
-<ds:datastoreItem xmlns:ds="http://schemas.openxmlformats.org/officeDocument/2006/customXml" ds:itemID="{9F2C89C8-AF9F-4089-B3C6-78E48F46ECCE}">
+<ds:datastoreItem xmlns:ds="http://schemas.openxmlformats.org/officeDocument/2006/customXml" ds:itemID="{C568D9C7-E4C3-47B0-A9BE-FBF4457DA3D1}">
   <ds:schemaRefs>
     <ds:schemaRef ds:uri="http://schemas.openxmlformats.org/officeDocument/2006/bibliography"/>
   </ds:schemaRefs>

</xml_diff>

<commit_message>
Computer tools to developer tools
</commit_message>
<xml_diff>
--- a/Anthonys_Resume.docx
+++ b/Anthonys_Resume.docx
@@ -2218,25 +2218,7 @@
           <w:sz w:val="24"/>
           <w:szCs w:val="24"/>
         </w:rPr>
-        <w:t xml:space="preserve"> </w:t>
-      </w:r>
-      <w:proofErr w:type="spellStart"/>
-      <w:r>
-        <w:rPr>
-          <w:rFonts w:ascii="Times New Roman" w:eastAsia="Times New Roman" w:hAnsi="Times New Roman" w:cs="Times New Roman"/>
-          <w:sz w:val="24"/>
-          <w:szCs w:val="24"/>
-        </w:rPr>
-        <w:t>trie</w:t>
-      </w:r>
-      <w:proofErr w:type="spellEnd"/>
-      <w:r>
-        <w:rPr>
-          <w:rFonts w:ascii="Times New Roman" w:eastAsia="Times New Roman" w:hAnsi="Times New Roman" w:cs="Times New Roman"/>
-          <w:sz w:val="24"/>
-          <w:szCs w:val="24"/>
-        </w:rPr>
-        <w:t xml:space="preserve"> data structures to generate all word combinations given a set of letters &amp; parameters</w:t>
+        <w:t xml:space="preserve"> trie data structures to generate all word combinations given a set of letters &amp; parameters</w:t>
       </w:r>
     </w:p>
     <w:p>
@@ -2936,201 +2918,200 @@
           <w:u w:val="single"/>
         </w:rPr>
       </w:pPr>
+    </w:p>
+    <w:p>
+      <w:pPr>
+        <w:spacing w:after="0" w:line="240" w:lineRule="auto"/>
+        <w:rPr>
+          <w:rFonts w:ascii="Times New Roman" w:hAnsi="Times New Roman" w:cs="Times New Roman"/>
+          <w:sz w:val="24"/>
+          <w:szCs w:val="24"/>
+          <w:u w:val="single"/>
+        </w:rPr>
+      </w:pPr>
+      <w:r>
+        <w:rPr>
+          <w:rFonts w:ascii="Times New Roman" w:eastAsia="Times New Roman" w:hAnsi="Times New Roman" w:cs="Times New Roman"/>
+          <w:b/>
+          <w:sz w:val="24"/>
+          <w:szCs w:val="24"/>
+          <w:u w:val="single"/>
+        </w:rPr>
+        <w:t>SKILLS</w:t>
+      </w:r>
+    </w:p>
+    <w:p>
+      <w:pPr>
+        <w:spacing w:after="0" w:line="240" w:lineRule="auto"/>
+        <w:contextualSpacing/>
+        <w:rPr>
+          <w:rFonts w:ascii="Times New Roman" w:eastAsia="Times New Roman" w:hAnsi="Times New Roman" w:cs="Times New Roman"/>
+          <w:b/>
+          <w:sz w:val="24"/>
+          <w:szCs w:val="24"/>
+        </w:rPr>
+      </w:pPr>
+      <w:r>
+        <w:rPr>
+          <w:rFonts w:ascii="Times New Roman" w:eastAsia="Times New Roman" w:hAnsi="Times New Roman" w:cs="Times New Roman"/>
+          <w:b/>
+          <w:sz w:val="24"/>
+          <w:szCs w:val="24"/>
+        </w:rPr>
+        <w:t>Programming Languages</w:t>
+      </w:r>
+      <w:r>
+        <w:rPr>
+          <w:rFonts w:ascii="Times New Roman" w:eastAsia="Times New Roman" w:hAnsi="Times New Roman" w:cs="Times New Roman"/>
+          <w:b/>
+          <w:sz w:val="24"/>
+          <w:szCs w:val="24"/>
+        </w:rPr>
+        <w:t>:</w:t>
+      </w:r>
+      <w:r>
+        <w:rPr>
+          <w:rFonts w:ascii="Times New Roman" w:eastAsia="Times New Roman" w:hAnsi="Times New Roman" w:cs="Times New Roman"/>
+          <w:b/>
+          <w:sz w:val="24"/>
+          <w:szCs w:val="24"/>
+        </w:rPr>
+        <w:tab/>
+      </w:r>
+      <w:r>
+        <w:rPr>
+          <w:rFonts w:ascii="Times New Roman" w:eastAsia="Times New Roman" w:hAnsi="Times New Roman" w:cs="Times New Roman"/>
+          <w:sz w:val="24"/>
+          <w:szCs w:val="24"/>
+        </w:rPr>
+        <w:t>C/C++,</w:t>
+      </w:r>
+      <w:r>
+        <w:rPr>
+          <w:rFonts w:ascii="Times New Roman" w:eastAsia="Times New Roman" w:hAnsi="Times New Roman" w:cs="Times New Roman"/>
+          <w:sz w:val="24"/>
+          <w:szCs w:val="24"/>
+        </w:rPr>
+        <w:t xml:space="preserve"> Python</w:t>
+      </w:r>
+      <w:r>
+        <w:rPr>
+          <w:rFonts w:ascii="Times New Roman" w:eastAsia="Times New Roman" w:hAnsi="Times New Roman" w:cs="Times New Roman"/>
+          <w:sz w:val="24"/>
+          <w:szCs w:val="24"/>
+        </w:rPr>
+        <w:t>,</w:t>
+      </w:r>
+      <w:r>
+        <w:rPr>
+          <w:rFonts w:ascii="Times New Roman" w:eastAsia="Times New Roman" w:hAnsi="Times New Roman" w:cs="Times New Roman"/>
+          <w:sz w:val="24"/>
+          <w:szCs w:val="24"/>
+        </w:rPr>
+        <w:t xml:space="preserve"> </w:t>
+      </w:r>
+      <w:r>
+        <w:rPr>
+          <w:rFonts w:ascii="Times New Roman" w:eastAsia="Times New Roman" w:hAnsi="Times New Roman" w:cs="Times New Roman"/>
+          <w:sz w:val="24"/>
+          <w:szCs w:val="24"/>
+        </w:rPr>
+        <w:t xml:space="preserve">Java, </w:t>
+      </w:r>
+      <w:r>
+        <w:rPr>
+          <w:rFonts w:ascii="Times New Roman" w:eastAsia="Times New Roman" w:hAnsi="Times New Roman" w:cs="Times New Roman"/>
+          <w:sz w:val="24"/>
+          <w:szCs w:val="24"/>
+        </w:rPr>
+        <w:t>HTML/</w:t>
+      </w:r>
+      <w:r>
+        <w:rPr>
+          <w:rFonts w:ascii="Times New Roman" w:eastAsia="Times New Roman" w:hAnsi="Times New Roman" w:cs="Times New Roman"/>
+          <w:sz w:val="24"/>
+          <w:szCs w:val="24"/>
+        </w:rPr>
+        <w:t>CSS,</w:t>
+      </w:r>
+      <w:r>
+        <w:rPr>
+          <w:rFonts w:ascii="Times New Roman" w:eastAsia="Times New Roman" w:hAnsi="Times New Roman" w:cs="Times New Roman"/>
+          <w:sz w:val="24"/>
+          <w:szCs w:val="24"/>
+        </w:rPr>
+        <w:t xml:space="preserve"> </w:t>
+      </w:r>
+      <w:r>
+        <w:rPr>
+          <w:rFonts w:ascii="Times New Roman" w:eastAsia="Times New Roman" w:hAnsi="Times New Roman" w:cs="Times New Roman"/>
+          <w:sz w:val="24"/>
+          <w:szCs w:val="24"/>
+        </w:rPr>
+        <w:t>SQL</w:t>
+      </w:r>
+      <w:r>
+        <w:rPr>
+          <w:rFonts w:ascii="Times New Roman" w:eastAsia="Times New Roman" w:hAnsi="Times New Roman" w:cs="Times New Roman"/>
+          <w:sz w:val="24"/>
+          <w:szCs w:val="24"/>
+        </w:rPr>
+        <w:t xml:space="preserve">, </w:t>
+      </w:r>
+      <w:r>
+        <w:rPr>
+          <w:rFonts w:ascii="Times New Roman" w:eastAsia="Times New Roman" w:hAnsi="Times New Roman" w:cs="Times New Roman"/>
+          <w:sz w:val="24"/>
+          <w:szCs w:val="24"/>
+        </w:rPr>
+        <w:t>JavaScript</w:t>
+      </w:r>
+      <w:r>
+        <w:rPr>
+          <w:rFonts w:ascii="Times New Roman" w:eastAsia="Times New Roman" w:hAnsi="Times New Roman" w:cs="Times New Roman"/>
+          <w:sz w:val="24"/>
+          <w:szCs w:val="24"/>
+        </w:rPr>
+        <w:t>, Android</w:t>
+      </w:r>
+      <w:r>
+        <w:rPr>
+          <w:rFonts w:ascii="Times New Roman" w:eastAsia="Times New Roman" w:hAnsi="Times New Roman" w:cs="Times New Roman"/>
+          <w:sz w:val="24"/>
+          <w:szCs w:val="24"/>
+        </w:rPr>
+        <w:t>, Matlab</w:t>
+      </w:r>
+    </w:p>
+    <w:p>
+      <w:pPr>
+        <w:spacing w:after="0" w:line="240" w:lineRule="auto"/>
+        <w:contextualSpacing/>
+        <w:rPr>
+          <w:rFonts w:ascii="Times New Roman" w:eastAsia="Times New Roman" w:hAnsi="Times New Roman" w:cs="Times New Roman"/>
+          <w:sz w:val="24"/>
+          <w:szCs w:val="24"/>
+        </w:rPr>
+      </w:pPr>
+      <w:r>
+        <w:rPr>
+          <w:rFonts w:ascii="Times New Roman" w:eastAsia="Times New Roman" w:hAnsi="Times New Roman" w:cs="Times New Roman"/>
+          <w:b/>
+          <w:sz w:val="24"/>
+          <w:szCs w:val="24"/>
+        </w:rPr>
+        <w:t>Developer</w:t>
+      </w:r>
       <w:bookmarkStart w:id="0" w:name="_GoBack"/>
       <w:bookmarkEnd w:id="0"/>
-    </w:p>
-    <w:p>
-      <w:pPr>
-        <w:spacing w:after="0" w:line="240" w:lineRule="auto"/>
-        <w:rPr>
-          <w:rFonts w:ascii="Times New Roman" w:hAnsi="Times New Roman" w:cs="Times New Roman"/>
-          <w:sz w:val="24"/>
-          <w:szCs w:val="24"/>
-          <w:u w:val="single"/>
-        </w:rPr>
-      </w:pPr>
-      <w:r>
-        <w:rPr>
-          <w:rFonts w:ascii="Times New Roman" w:eastAsia="Times New Roman" w:hAnsi="Times New Roman" w:cs="Times New Roman"/>
-          <w:b/>
-          <w:sz w:val="24"/>
-          <w:szCs w:val="24"/>
-          <w:u w:val="single"/>
-        </w:rPr>
-        <w:t>SKILLS</w:t>
-      </w:r>
-    </w:p>
-    <w:p>
-      <w:pPr>
-        <w:spacing w:after="0" w:line="240" w:lineRule="auto"/>
-        <w:contextualSpacing/>
-        <w:rPr>
-          <w:rFonts w:ascii="Times New Roman" w:eastAsia="Times New Roman" w:hAnsi="Times New Roman" w:cs="Times New Roman"/>
-          <w:b/>
-          <w:sz w:val="24"/>
-          <w:szCs w:val="24"/>
-        </w:rPr>
-      </w:pPr>
-      <w:r>
-        <w:rPr>
-          <w:rFonts w:ascii="Times New Roman" w:eastAsia="Times New Roman" w:hAnsi="Times New Roman" w:cs="Times New Roman"/>
-          <w:b/>
-          <w:sz w:val="24"/>
-          <w:szCs w:val="24"/>
-        </w:rPr>
-        <w:t>Programming Languages</w:t>
-      </w:r>
-      <w:r>
-        <w:rPr>
-          <w:rFonts w:ascii="Times New Roman" w:eastAsia="Times New Roman" w:hAnsi="Times New Roman" w:cs="Times New Roman"/>
-          <w:b/>
-          <w:sz w:val="24"/>
-          <w:szCs w:val="24"/>
-        </w:rPr>
-        <w:t>:</w:t>
-      </w:r>
-      <w:r>
-        <w:rPr>
-          <w:rFonts w:ascii="Times New Roman" w:eastAsia="Times New Roman" w:hAnsi="Times New Roman" w:cs="Times New Roman"/>
-          <w:b/>
-          <w:sz w:val="24"/>
-          <w:szCs w:val="24"/>
-        </w:rPr>
-        <w:tab/>
-      </w:r>
-      <w:r>
-        <w:rPr>
-          <w:rFonts w:ascii="Times New Roman" w:eastAsia="Times New Roman" w:hAnsi="Times New Roman" w:cs="Times New Roman"/>
-          <w:sz w:val="24"/>
-          <w:szCs w:val="24"/>
-        </w:rPr>
-        <w:t>C/C++,</w:t>
-      </w:r>
-      <w:r>
-        <w:rPr>
-          <w:rFonts w:ascii="Times New Roman" w:eastAsia="Times New Roman" w:hAnsi="Times New Roman" w:cs="Times New Roman"/>
-          <w:sz w:val="24"/>
-          <w:szCs w:val="24"/>
-        </w:rPr>
-        <w:t xml:space="preserve"> Python</w:t>
-      </w:r>
-      <w:r>
-        <w:rPr>
-          <w:rFonts w:ascii="Times New Roman" w:eastAsia="Times New Roman" w:hAnsi="Times New Roman" w:cs="Times New Roman"/>
-          <w:sz w:val="24"/>
-          <w:szCs w:val="24"/>
-        </w:rPr>
-        <w:t>,</w:t>
-      </w:r>
-      <w:r>
-        <w:rPr>
-          <w:rFonts w:ascii="Times New Roman" w:eastAsia="Times New Roman" w:hAnsi="Times New Roman" w:cs="Times New Roman"/>
-          <w:sz w:val="24"/>
-          <w:szCs w:val="24"/>
-        </w:rPr>
-        <w:t xml:space="preserve"> </w:t>
-      </w:r>
-      <w:r>
-        <w:rPr>
-          <w:rFonts w:ascii="Times New Roman" w:eastAsia="Times New Roman" w:hAnsi="Times New Roman" w:cs="Times New Roman"/>
-          <w:sz w:val="24"/>
-          <w:szCs w:val="24"/>
-        </w:rPr>
-        <w:t xml:space="preserve">Java, </w:t>
-      </w:r>
-      <w:r>
-        <w:rPr>
-          <w:rFonts w:ascii="Times New Roman" w:eastAsia="Times New Roman" w:hAnsi="Times New Roman" w:cs="Times New Roman"/>
-          <w:sz w:val="24"/>
-          <w:szCs w:val="24"/>
-        </w:rPr>
-        <w:t>HTML/</w:t>
-      </w:r>
-      <w:r>
-        <w:rPr>
-          <w:rFonts w:ascii="Times New Roman" w:eastAsia="Times New Roman" w:hAnsi="Times New Roman" w:cs="Times New Roman"/>
-          <w:sz w:val="24"/>
-          <w:szCs w:val="24"/>
-        </w:rPr>
-        <w:t>CSS,</w:t>
-      </w:r>
-      <w:r>
-        <w:rPr>
-          <w:rFonts w:ascii="Times New Roman" w:eastAsia="Times New Roman" w:hAnsi="Times New Roman" w:cs="Times New Roman"/>
-          <w:sz w:val="24"/>
-          <w:szCs w:val="24"/>
-        </w:rPr>
-        <w:t xml:space="preserve"> </w:t>
-      </w:r>
-      <w:r>
-        <w:rPr>
-          <w:rFonts w:ascii="Times New Roman" w:eastAsia="Times New Roman" w:hAnsi="Times New Roman" w:cs="Times New Roman"/>
-          <w:sz w:val="24"/>
-          <w:szCs w:val="24"/>
-        </w:rPr>
-        <w:t>SQL</w:t>
-      </w:r>
-      <w:r>
-        <w:rPr>
-          <w:rFonts w:ascii="Times New Roman" w:eastAsia="Times New Roman" w:hAnsi="Times New Roman" w:cs="Times New Roman"/>
-          <w:sz w:val="24"/>
-          <w:szCs w:val="24"/>
-        </w:rPr>
-        <w:t xml:space="preserve">, </w:t>
-      </w:r>
-      <w:r>
-        <w:rPr>
-          <w:rFonts w:ascii="Times New Roman" w:eastAsia="Times New Roman" w:hAnsi="Times New Roman" w:cs="Times New Roman"/>
-          <w:sz w:val="24"/>
-          <w:szCs w:val="24"/>
-        </w:rPr>
-        <w:t>JavaScript</w:t>
-      </w:r>
-      <w:r>
-        <w:rPr>
-          <w:rFonts w:ascii="Times New Roman" w:eastAsia="Times New Roman" w:hAnsi="Times New Roman" w:cs="Times New Roman"/>
-          <w:sz w:val="24"/>
-          <w:szCs w:val="24"/>
-        </w:rPr>
-        <w:t>, Android</w:t>
-      </w:r>
-      <w:r>
-        <w:rPr>
-          <w:rFonts w:ascii="Times New Roman" w:eastAsia="Times New Roman" w:hAnsi="Times New Roman" w:cs="Times New Roman"/>
-          <w:sz w:val="24"/>
-          <w:szCs w:val="24"/>
-        </w:rPr>
-        <w:t xml:space="preserve">, </w:t>
-      </w:r>
-      <w:proofErr w:type="spellStart"/>
-      <w:r>
-        <w:rPr>
-          <w:rFonts w:ascii="Times New Roman" w:eastAsia="Times New Roman" w:hAnsi="Times New Roman" w:cs="Times New Roman"/>
-          <w:sz w:val="24"/>
-          <w:szCs w:val="24"/>
-        </w:rPr>
-        <w:t>Matlab</w:t>
-      </w:r>
-      <w:proofErr w:type="spellEnd"/>
-    </w:p>
-    <w:p>
-      <w:pPr>
-        <w:spacing w:after="0" w:line="240" w:lineRule="auto"/>
-        <w:contextualSpacing/>
-        <w:rPr>
-          <w:rFonts w:ascii="Times New Roman" w:eastAsia="Times New Roman" w:hAnsi="Times New Roman" w:cs="Times New Roman"/>
-          <w:sz w:val="24"/>
-          <w:szCs w:val="24"/>
-        </w:rPr>
-      </w:pPr>
-      <w:r>
-        <w:rPr>
-          <w:rFonts w:ascii="Times New Roman" w:eastAsia="Times New Roman" w:hAnsi="Times New Roman" w:cs="Times New Roman"/>
-          <w:b/>
-          <w:sz w:val="24"/>
-          <w:szCs w:val="24"/>
-        </w:rPr>
-        <w:t>Computer Tools:</w:t>
+      <w:r>
+        <w:rPr>
+          <w:rFonts w:ascii="Times New Roman" w:eastAsia="Times New Roman" w:hAnsi="Times New Roman" w:cs="Times New Roman"/>
+          <w:b/>
+          <w:sz w:val="24"/>
+          <w:szCs w:val="24"/>
+        </w:rPr>
+        <w:t xml:space="preserve"> Tools:</w:t>
       </w:r>
       <w:r>
         <w:rPr>
@@ -4243,7 +4224,7 @@
 </file>
 
 <file path=customXml/itemProps1.xml><?xml version="1.0" encoding="utf-8"?>
-<ds:datastoreItem xmlns:ds="http://schemas.openxmlformats.org/officeDocument/2006/customXml" ds:itemID="{C568D9C7-E4C3-47B0-A9BE-FBF4457DA3D1}">
+<ds:datastoreItem xmlns:ds="http://schemas.openxmlformats.org/officeDocument/2006/customXml" ds:itemID="{2EB1F6B3-EC9D-444A-AC8D-9647BF0D6AC4}">
   <ds:schemaRefs>
     <ds:schemaRef ds:uri="http://schemas.openxmlformats.org/officeDocument/2006/bibliography"/>
   </ds:schemaRefs>

</xml_diff>

<commit_message>
took out letters project put in alexaMD project
</commit_message>
<xml_diff>
--- a/Anthonys_Resume.docx
+++ b/Anthonys_Resume.docx
@@ -39,6 +39,7 @@
         <w:jc w:val="center"/>
         <w:rPr>
           <w:rFonts w:ascii="Times New Roman" w:hAnsi="Times New Roman" w:cs="Times New Roman"/>
+          <w:color w:val="auto"/>
           <w:szCs w:val="22"/>
         </w:rPr>
       </w:pPr>
@@ -88,7 +89,25 @@
           <w:color w:val="auto"/>
           <w:szCs w:val="22"/>
         </w:rPr>
-        <w:t>• ayshinn.github.io</w:t>
+        <w:t xml:space="preserve">• </w:t>
+      </w:r>
+      <w:hyperlink r:id="rId7" w:history="1">
+        <w:r>
+          <w:rPr>
+            <w:rStyle w:val="Hyperlink"/>
+            <w:rFonts w:ascii="Times New Roman" w:hAnsi="Times New Roman" w:cs="Times New Roman"/>
+            <w:szCs w:val="22"/>
+          </w:rPr>
+          <w:t>https://ayshinn.github.io</w:t>
+        </w:r>
+      </w:hyperlink>
+      <w:r>
+        <w:rPr>
+          <w:rFonts w:ascii="Times New Roman" w:hAnsi="Times New Roman" w:cs="Times New Roman"/>
+          <w:color w:val="auto"/>
+          <w:szCs w:val="22"/>
+        </w:rPr>
+        <w:t xml:space="preserve"> </w:t>
       </w:r>
     </w:p>
     <w:p>
@@ -377,23 +396,7 @@
           <w:sz w:val="24"/>
           <w:szCs w:val="24"/>
         </w:rPr>
-        <w:t>.</w:t>
-      </w:r>
-      <w:r>
-        <w:rPr>
-          <w:rFonts w:ascii="Times New Roman" w:eastAsia="Times New Roman" w:hAnsi="Times New Roman" w:cs="Times New Roman"/>
-          <w:sz w:val="24"/>
-          <w:szCs w:val="24"/>
-        </w:rPr>
-        <w:t>2</w:t>
-      </w:r>
-      <w:r>
-        <w:rPr>
-          <w:rFonts w:ascii="Times New Roman" w:eastAsia="Times New Roman" w:hAnsi="Times New Roman" w:cs="Times New Roman"/>
-          <w:sz w:val="24"/>
-          <w:szCs w:val="24"/>
-        </w:rPr>
-        <w:t>3</w:t>
+        <w:t>.3</w:t>
       </w:r>
       <w:r>
         <w:rPr>
@@ -402,14 +405,6 @@
           <w:szCs w:val="24"/>
         </w:rPr>
         <w:t>/4.</w:t>
-      </w:r>
-      <w:r>
-        <w:rPr>
-          <w:rFonts w:ascii="Times New Roman" w:eastAsia="Times New Roman" w:hAnsi="Times New Roman" w:cs="Times New Roman"/>
-          <w:sz w:val="24"/>
-          <w:szCs w:val="24"/>
-        </w:rPr>
-        <w:t>0</w:t>
       </w:r>
       <w:r>
         <w:rPr>
@@ -445,91 +440,107 @@
       </w:r>
       <w:r>
         <w:rPr>
+          <w:rFonts w:ascii="Times New Roman" w:eastAsia="Times New Roman" w:hAnsi="Times New Roman" w:cs="Times New Roman"/>
+          <w:sz w:val="24"/>
+          <w:szCs w:val="24"/>
+        </w:rPr>
+        <w:t>Machine Learning</w:t>
+      </w:r>
+      <w:r>
+        <w:rPr>
           <w:rFonts w:ascii="Times New Roman" w:hAnsi="Times New Roman" w:cs="Times New Roman"/>
           <w:color w:val="auto"/>
-          <w:szCs w:val="22"/>
-        </w:rPr>
-        <w:t>Accessible Software</w:t>
+          <w:sz w:val="24"/>
+          <w:szCs w:val="24"/>
+        </w:rPr>
+        <w:t xml:space="preserve"> • </w:t>
+      </w:r>
+      <w:r>
+        <w:rPr>
+          <w:rFonts w:ascii="Times New Roman" w:eastAsia="Times New Roman" w:hAnsi="Times New Roman" w:cs="Times New Roman"/>
+          <w:sz w:val="24"/>
+          <w:szCs w:val="24"/>
+        </w:rPr>
+        <w:t>Operating Systems</w:t>
       </w:r>
       <w:r>
         <w:rPr>
           <w:rFonts w:ascii="Times New Roman" w:hAnsi="Times New Roman" w:cs="Times New Roman"/>
           <w:color w:val="auto"/>
-          <w:szCs w:val="22"/>
-        </w:rPr>
-        <w:t xml:space="preserve"> </w:t>
+          <w:sz w:val="24"/>
+          <w:szCs w:val="24"/>
+        </w:rPr>
+        <w:t xml:space="preserve"> • </w:t>
       </w:r>
       <w:r>
         <w:rPr>
           <w:rFonts w:ascii="Times New Roman" w:hAnsi="Times New Roman" w:cs="Times New Roman"/>
           <w:color w:val="auto"/>
-          <w:szCs w:val="22"/>
-        </w:rPr>
-        <w:t>•</w:t>
+          <w:sz w:val="24"/>
+          <w:szCs w:val="24"/>
+        </w:rPr>
+        <w:t>Databases</w:t>
+      </w:r>
+      <w:r>
+        <w:rPr>
+          <w:rFonts w:ascii="Times New Roman" w:eastAsia="Times New Roman" w:hAnsi="Times New Roman" w:cs="Times New Roman"/>
+          <w:sz w:val="24"/>
+          <w:szCs w:val="24"/>
+        </w:rPr>
+        <w:t xml:space="preserve"> </w:t>
       </w:r>
       <w:r>
         <w:rPr>
           <w:rFonts w:ascii="Times New Roman" w:hAnsi="Times New Roman" w:cs="Times New Roman"/>
           <w:color w:val="auto"/>
-          <w:szCs w:val="22"/>
-        </w:rPr>
-        <w:t xml:space="preserve"> </w:t>
-      </w:r>
-      <w:r>
-        <w:rPr>
-          <w:rFonts w:ascii="Times New Roman" w:eastAsia="Times New Roman" w:hAnsi="Times New Roman" w:cs="Times New Roman"/>
-          <w:sz w:val="24"/>
-          <w:szCs w:val="24"/>
-        </w:rPr>
-        <w:t>Databases</w:t>
+          <w:sz w:val="24"/>
+          <w:szCs w:val="24"/>
+        </w:rPr>
+        <w:t xml:space="preserve">• </w:t>
+      </w:r>
+      <w:r>
+        <w:rPr>
+          <w:rFonts w:ascii="Times New Roman" w:eastAsia="Times New Roman" w:hAnsi="Times New Roman" w:cs="Times New Roman"/>
+          <w:sz w:val="24"/>
+          <w:szCs w:val="24"/>
+        </w:rPr>
+        <w:t>Web Systems</w:t>
       </w:r>
       <w:r>
         <w:rPr>
           <w:rFonts w:ascii="Times New Roman" w:hAnsi="Times New Roman" w:cs="Times New Roman"/>
           <w:color w:val="auto"/>
-          <w:szCs w:val="22"/>
-        </w:rPr>
-        <w:t xml:space="preserve"> • </w:t>
-      </w:r>
-      <w:r>
-        <w:rPr>
-          <w:rFonts w:ascii="Times New Roman" w:eastAsia="Times New Roman" w:hAnsi="Times New Roman" w:cs="Times New Roman"/>
-          <w:sz w:val="24"/>
-          <w:szCs w:val="24"/>
-        </w:rPr>
-        <w:t>Operating Systems</w:t>
+          <w:sz w:val="24"/>
+          <w:szCs w:val="24"/>
+        </w:rPr>
+        <w:t xml:space="preserve"> •</w:t>
       </w:r>
       <w:r>
         <w:rPr>
           <w:rFonts w:ascii="Times New Roman" w:hAnsi="Times New Roman" w:cs="Times New Roman"/>
           <w:color w:val="auto"/>
-          <w:szCs w:val="22"/>
-        </w:rPr>
-        <w:t xml:space="preserve"> • </w:t>
-      </w:r>
-      <w:r>
-        <w:rPr>
-          <w:rFonts w:ascii="Times New Roman" w:eastAsia="Times New Roman" w:hAnsi="Times New Roman" w:cs="Times New Roman"/>
-          <w:sz w:val="24"/>
-          <w:szCs w:val="24"/>
-        </w:rPr>
-        <w:t>Web Systems</w:t>
+          <w:sz w:val="24"/>
+          <w:szCs w:val="24"/>
+        </w:rPr>
+        <w:t xml:space="preserve"> Comp</w:t>
       </w:r>
       <w:r>
         <w:rPr>
           <w:rFonts w:ascii="Times New Roman" w:hAnsi="Times New Roman" w:cs="Times New Roman"/>
           <w:color w:val="auto"/>
-          <w:szCs w:val="22"/>
-        </w:rPr>
-        <w:t xml:space="preserve"> •</w:t>
+          <w:sz w:val="24"/>
+          <w:szCs w:val="24"/>
+        </w:rPr>
+        <w:t>uter</w:t>
       </w:r>
       <w:r>
         <w:rPr>
           <w:rFonts w:ascii="Times New Roman" w:hAnsi="Times New Roman" w:cs="Times New Roman"/>
           <w:color w:val="auto"/>
-          <w:szCs w:val="22"/>
-        </w:rPr>
-        <w:t xml:space="preserve"> Computer </w:t>
+          <w:sz w:val="24"/>
+          <w:szCs w:val="24"/>
+        </w:rPr>
+        <w:t xml:space="preserve"> </w:t>
       </w:r>
       <w:r>
         <w:rPr>
@@ -539,13 +550,40 @@
         </w:rPr>
         <w:t>Security</w:t>
       </w:r>
-    </w:p>
-    <w:p>
-      <w:pPr>
-        <w:spacing w:after="0" w:line="240" w:lineRule="auto"/>
-        <w:rPr>
-          <w:rFonts w:ascii="Times New Roman" w:eastAsia="Times New Roman" w:hAnsi="Times New Roman" w:cs="Times New Roman"/>
-          <w:szCs w:val="22"/>
+      <w:r>
+        <w:rPr>
+          <w:rFonts w:ascii="Times New Roman" w:hAnsi="Times New Roman" w:cs="Times New Roman"/>
+          <w:color w:val="auto"/>
+          <w:sz w:val="24"/>
+          <w:szCs w:val="24"/>
+        </w:rPr>
+        <w:t xml:space="preserve"> </w:t>
+      </w:r>
+      <w:r>
+        <w:rPr>
+          <w:rFonts w:ascii="Times New Roman" w:hAnsi="Times New Roman" w:cs="Times New Roman"/>
+          <w:color w:val="auto"/>
+          <w:sz w:val="24"/>
+          <w:szCs w:val="24"/>
+        </w:rPr>
+        <w:t xml:space="preserve">• Accessible Software • </w:t>
+      </w:r>
+      <w:r>
+        <w:rPr>
+          <w:rFonts w:ascii="Times New Roman" w:eastAsia="Times New Roman" w:hAnsi="Times New Roman" w:cs="Times New Roman"/>
+          <w:sz w:val="24"/>
+          <w:szCs w:val="24"/>
+        </w:rPr>
+        <w:t>Information Retrieval</w:t>
+      </w:r>
+    </w:p>
+    <w:p>
+      <w:pPr>
+        <w:spacing w:after="0" w:line="240" w:lineRule="auto"/>
+        <w:rPr>
+          <w:rFonts w:ascii="Times New Roman" w:eastAsia="Times New Roman" w:hAnsi="Times New Roman" w:cs="Times New Roman"/>
+          <w:sz w:val="16"/>
+          <w:szCs w:val="16"/>
         </w:rPr>
       </w:pPr>
     </w:p>
@@ -1009,7 +1047,6 @@
         <w:spacing w:after="0" w:line="240" w:lineRule="auto"/>
         <w:rPr>
           <w:rFonts w:ascii="Times New Roman" w:eastAsia="Times New Roman" w:hAnsi="Times New Roman" w:cs="Times New Roman"/>
-          <w:b/>
           <w:sz w:val="16"/>
           <w:szCs w:val="16"/>
         </w:rPr>
@@ -1088,15 +1125,7 @@
           <w:szCs w:val="24"/>
         </w:rPr>
         <w:tab/>
-        <w:t xml:space="preserve">           </w:t>
-      </w:r>
-      <w:r>
-        <w:rPr>
-          <w:rFonts w:ascii="Times New Roman" w:eastAsia="Times New Roman" w:hAnsi="Times New Roman" w:cs="Times New Roman"/>
-          <w:sz w:val="24"/>
-          <w:szCs w:val="24"/>
-        </w:rPr>
-        <w:t>Ann Arbor, MI</w:t>
+        <w:t xml:space="preserve">           Ann Arbor, MI</w:t>
       </w:r>
     </w:p>
     <w:p>
@@ -1117,88 +1146,63 @@
         </w:rPr>
         <w:t xml:space="preserve">Web Master </w:t>
       </w:r>
-      <w:hyperlink r:id="rId7" w:history="1">
-        <w:r>
-          <w:rPr>
-            <w:rStyle w:val="Hyperlink"/>
-            <w:rFonts w:ascii="Times New Roman" w:eastAsia="Times New Roman" w:hAnsi="Times New Roman" w:cs="Times New Roman"/>
-            <w:sz w:val="24"/>
-            <w:szCs w:val="24"/>
-          </w:rPr>
-          <w:t>www.umtaekwondo.club/</w:t>
-        </w:r>
-      </w:hyperlink>
-      <w:r>
-        <w:rPr>
-          <w:rFonts w:ascii="Times New Roman" w:eastAsia="Times New Roman" w:hAnsi="Times New Roman" w:cs="Times New Roman"/>
-          <w:sz w:val="24"/>
-          <w:szCs w:val="24"/>
-        </w:rPr>
-        <w:tab/>
-      </w:r>
-      <w:r>
-        <w:rPr>
-          <w:rFonts w:ascii="Times New Roman" w:eastAsia="Times New Roman" w:hAnsi="Times New Roman" w:cs="Times New Roman"/>
-          <w:sz w:val="24"/>
-          <w:szCs w:val="24"/>
-        </w:rPr>
-        <w:tab/>
-      </w:r>
-      <w:r>
-        <w:rPr>
-          <w:rFonts w:ascii="Times New Roman" w:eastAsia="Times New Roman" w:hAnsi="Times New Roman" w:cs="Times New Roman"/>
-          <w:sz w:val="24"/>
-          <w:szCs w:val="24"/>
-        </w:rPr>
-        <w:tab/>
-      </w:r>
-      <w:r>
-        <w:rPr>
-          <w:rFonts w:ascii="Times New Roman" w:eastAsia="Times New Roman" w:hAnsi="Times New Roman" w:cs="Times New Roman"/>
-          <w:sz w:val="24"/>
-          <w:szCs w:val="24"/>
-        </w:rPr>
-        <w:tab/>
-      </w:r>
-      <w:r>
-        <w:rPr>
-          <w:rFonts w:ascii="Times New Roman" w:eastAsia="Times New Roman" w:hAnsi="Times New Roman" w:cs="Times New Roman"/>
-          <w:sz w:val="24"/>
-          <w:szCs w:val="24"/>
-        </w:rPr>
-        <w:tab/>
-      </w:r>
-      <w:r>
-        <w:rPr>
-          <w:rFonts w:ascii="Times New Roman" w:eastAsia="Times New Roman" w:hAnsi="Times New Roman" w:cs="Times New Roman"/>
-          <w:sz w:val="24"/>
-          <w:szCs w:val="24"/>
-        </w:rPr>
-        <w:tab/>
-      </w:r>
-      <w:r>
-        <w:rPr>
-          <w:rFonts w:ascii="Times New Roman" w:eastAsia="Times New Roman" w:hAnsi="Times New Roman" w:cs="Times New Roman"/>
-          <w:sz w:val="24"/>
-          <w:szCs w:val="24"/>
-        </w:rPr>
-        <w:t xml:space="preserve">          January 2018</w:t>
-      </w:r>
-      <w:r>
-        <w:rPr>
-          <w:rFonts w:ascii="Times New Roman" w:eastAsia="Times New Roman" w:hAnsi="Times New Roman" w:cs="Times New Roman"/>
-          <w:sz w:val="24"/>
-          <w:szCs w:val="24"/>
-        </w:rPr>
-        <w:t xml:space="preserve"> – </w:t>
-      </w:r>
-      <w:r>
-        <w:rPr>
-          <w:rFonts w:ascii="Times New Roman" w:eastAsia="Times New Roman" w:hAnsi="Times New Roman" w:cs="Times New Roman"/>
-          <w:sz w:val="24"/>
-          <w:szCs w:val="24"/>
-        </w:rPr>
-        <w:t>Present</w:t>
+      <w:r>
+        <w:rPr>
+          <w:rStyle w:val="Hyperlink"/>
+          <w:rFonts w:ascii="Times New Roman" w:eastAsia="Times New Roman" w:hAnsi="Times New Roman" w:cs="Times New Roman"/>
+          <w:sz w:val="24"/>
+          <w:szCs w:val="24"/>
+        </w:rPr>
+        <w:t>https://www.umtaekwondo.club/</w:t>
+      </w:r>
+      <w:r>
+        <w:rPr>
+          <w:rFonts w:ascii="Times New Roman" w:eastAsia="Times New Roman" w:hAnsi="Times New Roman" w:cs="Times New Roman"/>
+          <w:sz w:val="24"/>
+          <w:szCs w:val="24"/>
+        </w:rPr>
+        <w:tab/>
+      </w:r>
+      <w:r>
+        <w:rPr>
+          <w:rFonts w:ascii="Times New Roman" w:eastAsia="Times New Roman" w:hAnsi="Times New Roman" w:cs="Times New Roman"/>
+          <w:sz w:val="24"/>
+          <w:szCs w:val="24"/>
+        </w:rPr>
+        <w:tab/>
+      </w:r>
+      <w:r>
+        <w:rPr>
+          <w:rFonts w:ascii="Times New Roman" w:eastAsia="Times New Roman" w:hAnsi="Times New Roman" w:cs="Times New Roman"/>
+          <w:sz w:val="24"/>
+          <w:szCs w:val="24"/>
+        </w:rPr>
+        <w:tab/>
+      </w:r>
+      <w:r>
+        <w:rPr>
+          <w:rFonts w:ascii="Times New Roman" w:eastAsia="Times New Roman" w:hAnsi="Times New Roman" w:cs="Times New Roman"/>
+          <w:sz w:val="24"/>
+          <w:szCs w:val="24"/>
+        </w:rPr>
+        <w:tab/>
+        <w:t xml:space="preserve">         </w:t>
+      </w:r>
+      <w:r>
+        <w:rPr>
+          <w:rFonts w:ascii="Times New Roman" w:eastAsia="Times New Roman" w:hAnsi="Times New Roman" w:cs="Times New Roman"/>
+          <w:sz w:val="24"/>
+          <w:szCs w:val="24"/>
+        </w:rPr>
+        <w:t xml:space="preserve">January 2018 – </w:t>
+      </w:r>
+      <w:r>
+        <w:rPr>
+          <w:rFonts w:ascii="Times New Roman" w:eastAsia="Times New Roman" w:hAnsi="Times New Roman" w:cs="Times New Roman"/>
+          <w:sz w:val="24"/>
+          <w:szCs w:val="24"/>
+        </w:rPr>
+        <w:t>December 2018</w:t>
       </w:r>
     </w:p>
     <w:p>
@@ -1262,9 +1266,12 @@
         <w:spacing w:after="0" w:line="240" w:lineRule="auto"/>
         <w:rPr>
           <w:rFonts w:ascii="Times New Roman" w:eastAsia="Times New Roman" w:hAnsi="Times New Roman" w:cs="Times New Roman"/>
-          <w:szCs w:val="22"/>
-        </w:rPr>
-      </w:pPr>
+          <w:sz w:val="16"/>
+          <w:szCs w:val="16"/>
+        </w:rPr>
+      </w:pPr>
+      <w:bookmarkStart w:id="0" w:name="_GoBack"/>
+      <w:bookmarkEnd w:id="0"/>
     </w:p>
     <w:p>
       <w:pPr>
@@ -1367,15 +1374,292 @@
           <w:sz w:val="24"/>
           <w:szCs w:val="24"/>
         </w:rPr>
-        <w:t xml:space="preserve">           </w:t>
-      </w:r>
-      <w:r>
-        <w:rPr>
-          <w:rFonts w:ascii="Times New Roman" w:eastAsia="Times New Roman" w:hAnsi="Times New Roman" w:cs="Times New Roman"/>
-          <w:sz w:val="24"/>
-          <w:szCs w:val="24"/>
-        </w:rPr>
-        <w:t>Ann Arbor, MI</w:t>
+        <w:t xml:space="preserve">           Ann Arbor, MI</w:t>
+      </w:r>
+    </w:p>
+    <w:p>
+      <w:pPr>
+        <w:spacing w:after="0" w:line="240" w:lineRule="auto"/>
+        <w:contextualSpacing/>
+        <w:rPr>
+          <w:rFonts w:ascii="Times New Roman" w:eastAsia="Times New Roman" w:hAnsi="Times New Roman" w:cs="Times New Roman"/>
+          <w:sz w:val="24"/>
+          <w:szCs w:val="24"/>
+        </w:rPr>
+      </w:pPr>
+      <w:r>
+        <w:rPr>
+          <w:rFonts w:ascii="Times New Roman" w:eastAsia="Times New Roman" w:hAnsi="Times New Roman" w:cs="Times New Roman"/>
+          <w:i/>
+          <w:sz w:val="24"/>
+          <w:szCs w:val="24"/>
+        </w:rPr>
+        <w:t>Alexa M.D.</w:t>
+      </w:r>
+      <w:r>
+        <w:rPr>
+          <w:rFonts w:ascii="Times New Roman" w:eastAsia="Times New Roman" w:hAnsi="Times New Roman" w:cs="Times New Roman"/>
+          <w:sz w:val="24"/>
+          <w:szCs w:val="24"/>
+        </w:rPr>
+        <w:tab/>
+      </w:r>
+      <w:r>
+        <w:rPr>
+          <w:rFonts w:ascii="Times New Roman" w:eastAsia="Times New Roman" w:hAnsi="Times New Roman" w:cs="Times New Roman"/>
+          <w:sz w:val="24"/>
+          <w:szCs w:val="24"/>
+        </w:rPr>
+        <w:tab/>
+      </w:r>
+      <w:r>
+        <w:rPr>
+          <w:rFonts w:ascii="Times New Roman" w:eastAsia="Times New Roman" w:hAnsi="Times New Roman" w:cs="Times New Roman"/>
+          <w:sz w:val="24"/>
+          <w:szCs w:val="24"/>
+        </w:rPr>
+        <w:tab/>
+      </w:r>
+      <w:r>
+        <w:rPr>
+          <w:rFonts w:ascii="Times New Roman" w:eastAsia="Times New Roman" w:hAnsi="Times New Roman" w:cs="Times New Roman"/>
+          <w:sz w:val="24"/>
+          <w:szCs w:val="24"/>
+        </w:rPr>
+        <w:tab/>
+      </w:r>
+      <w:r>
+        <w:rPr>
+          <w:rFonts w:ascii="Times New Roman" w:eastAsia="Times New Roman" w:hAnsi="Times New Roman" w:cs="Times New Roman"/>
+          <w:sz w:val="24"/>
+          <w:szCs w:val="24"/>
+        </w:rPr>
+        <w:tab/>
+      </w:r>
+      <w:r>
+        <w:rPr>
+          <w:rFonts w:ascii="Times New Roman" w:eastAsia="Times New Roman" w:hAnsi="Times New Roman" w:cs="Times New Roman"/>
+          <w:sz w:val="24"/>
+          <w:szCs w:val="24"/>
+        </w:rPr>
+        <w:tab/>
+      </w:r>
+      <w:r>
+        <w:rPr>
+          <w:rFonts w:ascii="Times New Roman" w:eastAsia="Times New Roman" w:hAnsi="Times New Roman" w:cs="Times New Roman"/>
+          <w:sz w:val="24"/>
+          <w:szCs w:val="24"/>
+        </w:rPr>
+        <w:tab/>
+      </w:r>
+      <w:r>
+        <w:rPr>
+          <w:rFonts w:ascii="Times New Roman" w:eastAsia="Times New Roman" w:hAnsi="Times New Roman" w:cs="Times New Roman"/>
+          <w:sz w:val="24"/>
+          <w:szCs w:val="24"/>
+        </w:rPr>
+        <w:tab/>
+      </w:r>
+      <w:r>
+        <w:rPr>
+          <w:rFonts w:ascii="Times New Roman" w:eastAsia="Times New Roman" w:hAnsi="Times New Roman" w:cs="Times New Roman"/>
+          <w:sz w:val="24"/>
+          <w:szCs w:val="24"/>
+        </w:rPr>
+        <w:tab/>
+        <w:t xml:space="preserve">    </w:t>
+      </w:r>
+      <w:r>
+        <w:rPr>
+          <w:rFonts w:ascii="Times New Roman" w:eastAsia="Times New Roman" w:hAnsi="Times New Roman" w:cs="Times New Roman"/>
+          <w:sz w:val="24"/>
+          <w:szCs w:val="24"/>
+        </w:rPr>
+        <w:t>September</w:t>
+      </w:r>
+      <w:r>
+        <w:rPr>
+          <w:rFonts w:ascii="Times New Roman" w:eastAsia="Times New Roman" w:hAnsi="Times New Roman" w:cs="Times New Roman"/>
+          <w:sz w:val="24"/>
+          <w:szCs w:val="24"/>
+        </w:rPr>
+        <w:t xml:space="preserve"> 201</w:t>
+      </w:r>
+      <w:r>
+        <w:rPr>
+          <w:rFonts w:ascii="Times New Roman" w:eastAsia="Times New Roman" w:hAnsi="Times New Roman" w:cs="Times New Roman"/>
+          <w:sz w:val="24"/>
+          <w:szCs w:val="24"/>
+        </w:rPr>
+        <w:t>8</w:t>
+      </w:r>
+      <w:r>
+        <w:rPr>
+          <w:rFonts w:ascii="Times New Roman" w:eastAsia="Times New Roman" w:hAnsi="Times New Roman" w:cs="Times New Roman"/>
+          <w:sz w:val="24"/>
+          <w:szCs w:val="24"/>
+        </w:rPr>
+        <w:t xml:space="preserve"> – </w:t>
+      </w:r>
+      <w:r>
+        <w:rPr>
+          <w:rFonts w:ascii="Times New Roman" w:eastAsia="Times New Roman" w:hAnsi="Times New Roman" w:cs="Times New Roman"/>
+          <w:sz w:val="24"/>
+          <w:szCs w:val="24"/>
+        </w:rPr>
+        <w:t>December</w:t>
+      </w:r>
+      <w:r>
+        <w:rPr>
+          <w:rFonts w:ascii="Times New Roman" w:eastAsia="Times New Roman" w:hAnsi="Times New Roman" w:cs="Times New Roman"/>
+          <w:sz w:val="24"/>
+          <w:szCs w:val="24"/>
+        </w:rPr>
+        <w:t xml:space="preserve"> 2018</w:t>
+      </w:r>
+    </w:p>
+    <w:p>
+      <w:pPr>
+        <w:numPr>
+          <w:ilvl w:val="0"/>
+          <w:numId w:val="1"/>
+        </w:numPr>
+        <w:spacing w:after="0" w:line="240" w:lineRule="auto"/>
+        <w:ind w:hanging="359"/>
+        <w:contextualSpacing/>
+        <w:rPr>
+          <w:rFonts w:ascii="Times New Roman" w:eastAsia="Times New Roman" w:hAnsi="Times New Roman" w:cs="Times New Roman"/>
+          <w:sz w:val="24"/>
+          <w:szCs w:val="24"/>
+        </w:rPr>
+      </w:pPr>
+      <w:r>
+        <w:rPr>
+          <w:rFonts w:ascii="Times New Roman" w:eastAsia="Times New Roman" w:hAnsi="Times New Roman" w:cs="Times New Roman"/>
+          <w:sz w:val="24"/>
+          <w:szCs w:val="24"/>
+        </w:rPr>
+        <w:t xml:space="preserve">Developed a </w:t>
+      </w:r>
+      <w:r>
+        <w:rPr>
+          <w:rFonts w:ascii="Times New Roman" w:eastAsia="Times New Roman" w:hAnsi="Times New Roman" w:cs="Times New Roman"/>
+          <w:sz w:val="24"/>
+          <w:szCs w:val="24"/>
+        </w:rPr>
+        <w:t xml:space="preserve">voice-first </w:t>
+      </w:r>
+      <w:r>
+        <w:rPr>
+          <w:rFonts w:ascii="Times New Roman" w:eastAsia="Times New Roman" w:hAnsi="Times New Roman" w:cs="Times New Roman"/>
+          <w:sz w:val="24"/>
+          <w:szCs w:val="24"/>
+        </w:rPr>
+        <w:t>Alexa skill</w:t>
+      </w:r>
+      <w:r>
+        <w:rPr>
+          <w:rFonts w:ascii="Times New Roman" w:eastAsia="Times New Roman" w:hAnsi="Times New Roman" w:cs="Times New Roman"/>
+          <w:sz w:val="24"/>
+          <w:szCs w:val="24"/>
+        </w:rPr>
+        <w:t xml:space="preserve"> on the Amazon Fire TV cube </w:t>
+      </w:r>
+      <w:r>
+        <w:rPr>
+          <w:rFonts w:ascii="Times New Roman" w:eastAsia="Times New Roman" w:hAnsi="Times New Roman" w:cs="Times New Roman"/>
+          <w:sz w:val="24"/>
+          <w:szCs w:val="24"/>
+        </w:rPr>
+        <w:t>for operating</w:t>
+      </w:r>
+      <w:r>
+        <w:rPr>
+          <w:rFonts w:ascii="Times New Roman" w:eastAsia="Times New Roman" w:hAnsi="Times New Roman" w:cs="Times New Roman"/>
+          <w:sz w:val="24"/>
+          <w:szCs w:val="24"/>
+        </w:rPr>
+        <w:t xml:space="preserve"> surgeons</w:t>
+      </w:r>
+    </w:p>
+    <w:p>
+      <w:pPr>
+        <w:numPr>
+          <w:ilvl w:val="0"/>
+          <w:numId w:val="1"/>
+        </w:numPr>
+        <w:spacing w:after="0" w:line="240" w:lineRule="auto"/>
+        <w:ind w:hanging="359"/>
+        <w:contextualSpacing/>
+        <w:rPr>
+          <w:rFonts w:ascii="Times New Roman" w:eastAsia="Times New Roman" w:hAnsi="Times New Roman" w:cs="Times New Roman"/>
+          <w:sz w:val="24"/>
+          <w:szCs w:val="24"/>
+        </w:rPr>
+      </w:pPr>
+      <w:r>
+        <w:rPr>
+          <w:rFonts w:ascii="Times New Roman" w:eastAsia="Times New Roman" w:hAnsi="Times New Roman" w:cs="Times New Roman"/>
+          <w:sz w:val="24"/>
+          <w:szCs w:val="24"/>
+        </w:rPr>
+        <w:t>Allow</w:t>
+      </w:r>
+      <w:r>
+        <w:rPr>
+          <w:rFonts w:ascii="Times New Roman" w:eastAsia="Times New Roman" w:hAnsi="Times New Roman" w:cs="Times New Roman"/>
+          <w:sz w:val="24"/>
+          <w:szCs w:val="24"/>
+        </w:rPr>
+        <w:t>ed</w:t>
+      </w:r>
+      <w:r>
+        <w:rPr>
+          <w:rFonts w:ascii="Times New Roman" w:eastAsia="Times New Roman" w:hAnsi="Times New Roman" w:cs="Times New Roman"/>
+          <w:sz w:val="24"/>
+          <w:szCs w:val="24"/>
+        </w:rPr>
+        <w:t xml:space="preserve"> surgeons to </w:t>
+      </w:r>
+      <w:r>
+        <w:rPr>
+          <w:rFonts w:ascii="Times New Roman" w:eastAsia="Times New Roman" w:hAnsi="Times New Roman" w:cs="Times New Roman"/>
+          <w:sz w:val="24"/>
+          <w:szCs w:val="24"/>
+        </w:rPr>
+        <w:t xml:space="preserve">easily </w:t>
+      </w:r>
+      <w:r>
+        <w:rPr>
+          <w:rFonts w:ascii="Times New Roman" w:eastAsia="Times New Roman" w:hAnsi="Times New Roman" w:cs="Times New Roman"/>
+          <w:sz w:val="24"/>
+          <w:szCs w:val="24"/>
+        </w:rPr>
+        <w:t>access and view numerous files such as CAT scans during an operation</w:t>
+      </w:r>
+    </w:p>
+    <w:p>
+      <w:pPr>
+        <w:numPr>
+          <w:ilvl w:val="0"/>
+          <w:numId w:val="1"/>
+        </w:numPr>
+        <w:spacing w:after="0" w:line="240" w:lineRule="auto"/>
+        <w:ind w:hanging="359"/>
+        <w:contextualSpacing/>
+        <w:rPr>
+          <w:rFonts w:ascii="Times New Roman" w:eastAsia="Times New Roman" w:hAnsi="Times New Roman" w:cs="Times New Roman"/>
+          <w:sz w:val="24"/>
+          <w:szCs w:val="24"/>
+        </w:rPr>
+      </w:pPr>
+      <w:r>
+        <w:rPr>
+          <w:rFonts w:ascii="Times New Roman" w:eastAsia="Times New Roman" w:hAnsi="Times New Roman" w:cs="Times New Roman"/>
+          <w:sz w:val="24"/>
+          <w:szCs w:val="24"/>
+        </w:rPr>
+        <w:t>Worked alongside Dr. Marcus Jarboe of C.S. Mott Hospital to address specific accessibility needs</w:t>
       </w:r>
     </w:p>
     <w:p>
@@ -1423,7 +1707,25 @@
             <w:sz w:val="24"/>
             <w:szCs w:val="24"/>
           </w:rPr>
-          <w:t>www.classmateapp.me/</w:t>
+          <w:t>www.classmateap</w:t>
+        </w:r>
+        <w:r>
+          <w:rPr>
+            <w:rStyle w:val="Hyperlink"/>
+            <w:rFonts w:ascii="Times New Roman" w:eastAsia="Times New Roman" w:hAnsi="Times New Roman" w:cs="Times New Roman"/>
+            <w:sz w:val="24"/>
+            <w:szCs w:val="24"/>
+          </w:rPr>
+          <w:t>p</w:t>
+        </w:r>
+        <w:r>
+          <w:rPr>
+            <w:rStyle w:val="Hyperlink"/>
+            <w:rFonts w:ascii="Times New Roman" w:eastAsia="Times New Roman" w:hAnsi="Times New Roman" w:cs="Times New Roman"/>
+            <w:sz w:val="24"/>
+            <w:szCs w:val="24"/>
+          </w:rPr>
+          <w:t>.me/</w:t>
         </w:r>
       </w:hyperlink>
       <w:r>
@@ -1754,107 +2056,6 @@
     <w:p>
       <w:pPr>
         <w:spacing w:after="0" w:line="240" w:lineRule="auto"/>
-        <w:rPr>
-          <w:rFonts w:ascii="Times New Roman" w:eastAsia="Times New Roman" w:hAnsi="Times New Roman" w:cs="Times New Roman"/>
-          <w:b/>
-          <w:sz w:val="16"/>
-          <w:szCs w:val="16"/>
-        </w:rPr>
-      </w:pPr>
-    </w:p>
-    <w:p>
-      <w:pPr>
-        <w:spacing w:after="0" w:line="240" w:lineRule="auto"/>
-        <w:rPr>
-          <w:rFonts w:ascii="Times New Roman" w:hAnsi="Times New Roman" w:cs="Times New Roman"/>
-          <w:sz w:val="24"/>
-          <w:szCs w:val="24"/>
-          <w:u w:val="single"/>
-        </w:rPr>
-      </w:pPr>
-      <w:r>
-        <w:rPr>
-          <w:rFonts w:ascii="Times New Roman" w:eastAsia="Times New Roman" w:hAnsi="Times New Roman" w:cs="Times New Roman"/>
-          <w:b/>
-          <w:sz w:val="24"/>
-          <w:szCs w:val="24"/>
-        </w:rPr>
-        <w:t>University of Michigan, College of Engineering</w:t>
-      </w:r>
-      <w:r>
-        <w:rPr>
-          <w:rFonts w:ascii="Times New Roman" w:eastAsia="Times New Roman" w:hAnsi="Times New Roman" w:cs="Times New Roman"/>
-          <w:b/>
-          <w:sz w:val="24"/>
-          <w:szCs w:val="24"/>
-        </w:rPr>
-        <w:tab/>
-      </w:r>
-      <w:r>
-        <w:rPr>
-          <w:rFonts w:ascii="Times New Roman" w:eastAsia="Times New Roman" w:hAnsi="Times New Roman" w:cs="Times New Roman"/>
-          <w:b/>
-          <w:sz w:val="24"/>
-          <w:szCs w:val="24"/>
-        </w:rPr>
-        <w:tab/>
-      </w:r>
-      <w:r>
-        <w:rPr>
-          <w:rFonts w:ascii="Times New Roman" w:eastAsia="Times New Roman" w:hAnsi="Times New Roman" w:cs="Times New Roman"/>
-          <w:b/>
-          <w:sz w:val="24"/>
-          <w:szCs w:val="24"/>
-        </w:rPr>
-        <w:tab/>
-      </w:r>
-      <w:r>
-        <w:rPr>
-          <w:rFonts w:ascii="Times New Roman" w:eastAsia="Times New Roman" w:hAnsi="Times New Roman" w:cs="Times New Roman"/>
-          <w:b/>
-          <w:sz w:val="24"/>
-          <w:szCs w:val="24"/>
-        </w:rPr>
-        <w:tab/>
-      </w:r>
-      <w:r>
-        <w:rPr>
-          <w:rFonts w:ascii="Times New Roman" w:eastAsia="Times New Roman" w:hAnsi="Times New Roman" w:cs="Times New Roman"/>
-          <w:b/>
-          <w:sz w:val="24"/>
-          <w:szCs w:val="24"/>
-        </w:rPr>
-        <w:tab/>
-      </w:r>
-      <w:r>
-        <w:rPr>
-          <w:rFonts w:ascii="Times New Roman" w:eastAsia="Times New Roman" w:hAnsi="Times New Roman" w:cs="Times New Roman"/>
-          <w:b/>
-          <w:sz w:val="24"/>
-          <w:szCs w:val="24"/>
-        </w:rPr>
-        <w:tab/>
-      </w:r>
-      <w:r>
-        <w:rPr>
-          <w:rFonts w:ascii="Times New Roman" w:eastAsia="Times New Roman" w:hAnsi="Times New Roman" w:cs="Times New Roman"/>
-          <w:sz w:val="24"/>
-          <w:szCs w:val="24"/>
-        </w:rPr>
-        <w:t xml:space="preserve">           </w:t>
-      </w:r>
-      <w:r>
-        <w:rPr>
-          <w:rFonts w:ascii="Times New Roman" w:eastAsia="Times New Roman" w:hAnsi="Times New Roman" w:cs="Times New Roman"/>
-          <w:sz w:val="24"/>
-          <w:szCs w:val="24"/>
-        </w:rPr>
-        <w:t>Ann Arbor, MI</w:t>
-      </w:r>
-    </w:p>
-    <w:p>
-      <w:pPr>
-        <w:spacing w:after="0" w:line="240" w:lineRule="auto"/>
         <w:contextualSpacing/>
         <w:rPr>
           <w:rFonts w:ascii="Times New Roman" w:eastAsia="Times New Roman" w:hAnsi="Times New Roman" w:cs="Times New Roman"/>
@@ -2032,15 +2233,7 @@
           <w:sz w:val="24"/>
           <w:szCs w:val="24"/>
         </w:rPr>
-        <w:t>Utilize</w:t>
-      </w:r>
-      <w:r>
-        <w:rPr>
-          <w:rFonts w:ascii="Times New Roman" w:eastAsia="Times New Roman" w:hAnsi="Times New Roman" w:cs="Times New Roman"/>
-          <w:sz w:val="24"/>
-          <w:szCs w:val="24"/>
-        </w:rPr>
-        <w:t>s unordered map data structures to quickly perform keyword searches</w:t>
+        <w:t>Utilizes unordered map data structures to quickly perform keyword searches</w:t>
       </w:r>
     </w:p>
     <w:p>
@@ -2049,7 +2242,6 @@
         <w:contextualSpacing/>
         <w:rPr>
           <w:rFonts w:ascii="Times New Roman" w:eastAsia="Times New Roman" w:hAnsi="Times New Roman" w:cs="Times New Roman"/>
-          <w:b/>
           <w:sz w:val="16"/>
           <w:szCs w:val="16"/>
         </w:rPr>
@@ -2058,7 +2250,110 @@
     <w:p>
       <w:pPr>
         <w:spacing w:after="0" w:line="240" w:lineRule="auto"/>
-        <w:contextualSpacing/>
+        <w:rPr>
+          <w:rFonts w:ascii="Times New Roman" w:hAnsi="Times New Roman" w:cs="Times New Roman"/>
+          <w:sz w:val="24"/>
+          <w:szCs w:val="24"/>
+          <w:u w:val="single"/>
+        </w:rPr>
+      </w:pPr>
+      <w:r>
+        <w:rPr>
+          <w:rFonts w:ascii="Times New Roman" w:eastAsia="Times New Roman" w:hAnsi="Times New Roman" w:cs="Times New Roman"/>
+          <w:b/>
+          <w:sz w:val="24"/>
+          <w:szCs w:val="24"/>
+          <w:u w:val="single"/>
+        </w:rPr>
+        <w:t>LEADERSHIP</w:t>
+      </w:r>
+    </w:p>
+    <w:p>
+      <w:pPr>
+        <w:spacing w:after="0" w:line="240" w:lineRule="auto"/>
+        <w:rPr>
+          <w:rFonts w:ascii="Times New Roman" w:eastAsia="Times New Roman" w:hAnsi="Times New Roman" w:cs="Times New Roman"/>
+          <w:sz w:val="24"/>
+          <w:szCs w:val="24"/>
+        </w:rPr>
+      </w:pPr>
+      <w:r>
+        <w:rPr>
+          <w:rFonts w:ascii="Times New Roman" w:eastAsia="Times New Roman" w:hAnsi="Times New Roman" w:cs="Times New Roman"/>
+          <w:b/>
+          <w:sz w:val="24"/>
+          <w:szCs w:val="24"/>
+        </w:rPr>
+        <w:t>University of Michigan Taekwondo Club</w:t>
+      </w:r>
+      <w:r>
+        <w:rPr>
+          <w:rFonts w:ascii="Times New Roman" w:eastAsia="Times New Roman" w:hAnsi="Times New Roman" w:cs="Times New Roman"/>
+          <w:sz w:val="24"/>
+          <w:szCs w:val="24"/>
+        </w:rPr>
+        <w:tab/>
+      </w:r>
+      <w:r>
+        <w:rPr>
+          <w:rFonts w:ascii="Times New Roman" w:eastAsia="Times New Roman" w:hAnsi="Times New Roman" w:cs="Times New Roman"/>
+          <w:sz w:val="24"/>
+          <w:szCs w:val="24"/>
+        </w:rPr>
+        <w:tab/>
+      </w:r>
+      <w:r>
+        <w:rPr>
+          <w:rFonts w:ascii="Times New Roman" w:eastAsia="Times New Roman" w:hAnsi="Times New Roman" w:cs="Times New Roman"/>
+          <w:sz w:val="24"/>
+          <w:szCs w:val="24"/>
+        </w:rPr>
+        <w:tab/>
+      </w:r>
+      <w:r>
+        <w:rPr>
+          <w:rFonts w:ascii="Times New Roman" w:eastAsia="Times New Roman" w:hAnsi="Times New Roman" w:cs="Times New Roman"/>
+          <w:sz w:val="24"/>
+          <w:szCs w:val="24"/>
+        </w:rPr>
+        <w:tab/>
+      </w:r>
+      <w:r>
+        <w:rPr>
+          <w:rFonts w:ascii="Times New Roman" w:eastAsia="Times New Roman" w:hAnsi="Times New Roman" w:cs="Times New Roman"/>
+          <w:sz w:val="24"/>
+          <w:szCs w:val="24"/>
+        </w:rPr>
+        <w:tab/>
+      </w:r>
+      <w:r>
+        <w:rPr>
+          <w:rFonts w:ascii="Times New Roman" w:eastAsia="Times New Roman" w:hAnsi="Times New Roman" w:cs="Times New Roman"/>
+          <w:sz w:val="24"/>
+          <w:szCs w:val="24"/>
+        </w:rPr>
+        <w:tab/>
+      </w:r>
+      <w:r>
+        <w:rPr>
+          <w:rFonts w:ascii="Times New Roman" w:eastAsia="Times New Roman" w:hAnsi="Times New Roman" w:cs="Times New Roman"/>
+          <w:sz w:val="24"/>
+          <w:szCs w:val="24"/>
+        </w:rPr>
+        <w:tab/>
+      </w:r>
+      <w:r>
+        <w:rPr>
+          <w:rFonts w:ascii="Times New Roman" w:eastAsia="Times New Roman" w:hAnsi="Times New Roman" w:cs="Times New Roman"/>
+          <w:sz w:val="24"/>
+          <w:szCs w:val="24"/>
+        </w:rPr>
+        <w:t xml:space="preserve">           Ann Arbor, MI</w:t>
+      </w:r>
+    </w:p>
+    <w:p>
+      <w:pPr>
+        <w:spacing w:after="0" w:line="240" w:lineRule="auto"/>
         <w:rPr>
           <w:rFonts w:ascii="Times New Roman" w:eastAsia="Times New Roman" w:hAnsi="Times New Roman" w:cs="Times New Roman"/>
           <w:sz w:val="24"/>
@@ -2072,286 +2367,8 @@
           <w:sz w:val="24"/>
           <w:szCs w:val="24"/>
         </w:rPr>
-        <w:t>Word Combinations Application</w:t>
-      </w:r>
-      <w:r>
-        <w:rPr>
-          <w:rFonts w:ascii="Times New Roman" w:eastAsia="Times New Roman" w:hAnsi="Times New Roman" w:cs="Times New Roman"/>
-          <w:sz w:val="24"/>
-          <w:szCs w:val="24"/>
-        </w:rPr>
-        <w:tab/>
-      </w:r>
-      <w:r>
-        <w:rPr>
-          <w:rFonts w:ascii="Times New Roman" w:eastAsia="Times New Roman" w:hAnsi="Times New Roman" w:cs="Times New Roman"/>
-          <w:sz w:val="24"/>
-          <w:szCs w:val="24"/>
-        </w:rPr>
-        <w:tab/>
-      </w:r>
-      <w:r>
-        <w:rPr>
-          <w:rFonts w:ascii="Times New Roman" w:eastAsia="Times New Roman" w:hAnsi="Times New Roman" w:cs="Times New Roman"/>
-          <w:sz w:val="24"/>
-          <w:szCs w:val="24"/>
-        </w:rPr>
-        <w:tab/>
-      </w:r>
-      <w:r>
-        <w:rPr>
-          <w:rFonts w:ascii="Times New Roman" w:eastAsia="Times New Roman" w:hAnsi="Times New Roman" w:cs="Times New Roman"/>
-          <w:sz w:val="24"/>
-          <w:szCs w:val="24"/>
-        </w:rPr>
-        <w:tab/>
-      </w:r>
-      <w:r>
-        <w:rPr>
-          <w:rFonts w:ascii="Times New Roman" w:eastAsia="Times New Roman" w:hAnsi="Times New Roman" w:cs="Times New Roman"/>
-          <w:sz w:val="24"/>
-          <w:szCs w:val="24"/>
-        </w:rPr>
-        <w:tab/>
-      </w:r>
-      <w:r>
-        <w:rPr>
-          <w:rFonts w:ascii="Times New Roman" w:eastAsia="Times New Roman" w:hAnsi="Times New Roman" w:cs="Times New Roman"/>
-          <w:sz w:val="24"/>
-          <w:szCs w:val="24"/>
-        </w:rPr>
-        <w:tab/>
-      </w:r>
-      <w:r>
-        <w:rPr>
-          <w:rFonts w:ascii="Times New Roman" w:eastAsia="Times New Roman" w:hAnsi="Times New Roman" w:cs="Times New Roman"/>
-          <w:sz w:val="24"/>
-          <w:szCs w:val="24"/>
-        </w:rPr>
-        <w:tab/>
-      </w:r>
-      <w:r>
-        <w:rPr>
-          <w:rFonts w:ascii="Times New Roman" w:eastAsia="Times New Roman" w:hAnsi="Times New Roman" w:cs="Times New Roman"/>
-          <w:sz w:val="24"/>
-          <w:szCs w:val="24"/>
-        </w:rPr>
-        <w:tab/>
-      </w:r>
-      <w:r>
-        <w:rPr>
-          <w:rFonts w:ascii="Times New Roman" w:eastAsia="Times New Roman" w:hAnsi="Times New Roman" w:cs="Times New Roman"/>
-          <w:sz w:val="24"/>
-          <w:szCs w:val="24"/>
-        </w:rPr>
-        <w:tab/>
-        <w:t xml:space="preserve"> </w:t>
-      </w:r>
-      <w:r>
-        <w:rPr>
-          <w:rFonts w:ascii="Times New Roman" w:eastAsia="Times New Roman" w:hAnsi="Times New Roman" w:cs="Times New Roman"/>
-          <w:sz w:val="24"/>
-          <w:szCs w:val="24"/>
-        </w:rPr>
-        <w:t xml:space="preserve">    </w:t>
-      </w:r>
-      <w:r>
-        <w:rPr>
-          <w:rFonts w:ascii="Times New Roman" w:eastAsia="Times New Roman" w:hAnsi="Times New Roman" w:cs="Times New Roman"/>
-          <w:sz w:val="24"/>
-          <w:szCs w:val="24"/>
-        </w:rPr>
-        <w:t xml:space="preserve"> </w:t>
-      </w:r>
-      <w:r>
-        <w:rPr>
-          <w:rFonts w:ascii="Times New Roman" w:eastAsia="Times New Roman" w:hAnsi="Times New Roman" w:cs="Times New Roman"/>
-          <w:sz w:val="24"/>
-          <w:szCs w:val="24"/>
-        </w:rPr>
-        <w:t>April</w:t>
-      </w:r>
-      <w:r>
-        <w:rPr>
-          <w:rFonts w:ascii="Times New Roman" w:eastAsia="Times New Roman" w:hAnsi="Times New Roman" w:cs="Times New Roman"/>
-          <w:sz w:val="24"/>
-          <w:szCs w:val="24"/>
-        </w:rPr>
-        <w:t xml:space="preserve"> 2017</w:t>
-      </w:r>
-    </w:p>
-    <w:p>
-      <w:pPr>
-        <w:numPr>
-          <w:ilvl w:val="0"/>
-          <w:numId w:val="1"/>
-        </w:numPr>
-        <w:spacing w:after="0" w:line="240" w:lineRule="auto"/>
-        <w:ind w:hanging="359"/>
-        <w:contextualSpacing/>
-        <w:rPr>
-          <w:rFonts w:ascii="Times New Roman" w:eastAsia="Times New Roman" w:hAnsi="Times New Roman" w:cs="Times New Roman"/>
-          <w:b/>
-          <w:sz w:val="24"/>
-          <w:szCs w:val="24"/>
-        </w:rPr>
-      </w:pPr>
-      <w:r>
-        <w:rPr>
-          <w:rFonts w:ascii="Times New Roman" w:eastAsia="Times New Roman" w:hAnsi="Times New Roman" w:cs="Times New Roman"/>
-          <w:sz w:val="24"/>
-          <w:szCs w:val="24"/>
-        </w:rPr>
-        <w:t>Integrate</w:t>
-      </w:r>
-      <w:r>
-        <w:rPr>
-          <w:rFonts w:ascii="Times New Roman" w:eastAsia="Times New Roman" w:hAnsi="Times New Roman" w:cs="Times New Roman"/>
-          <w:sz w:val="24"/>
-          <w:szCs w:val="24"/>
-        </w:rPr>
-        <w:t>s</w:t>
-      </w:r>
-      <w:r>
-        <w:rPr>
-          <w:rFonts w:ascii="Times New Roman" w:eastAsia="Times New Roman" w:hAnsi="Times New Roman" w:cs="Times New Roman"/>
-          <w:sz w:val="24"/>
-          <w:szCs w:val="24"/>
-        </w:rPr>
-        <w:t xml:space="preserve"> trie data structures to generate all word combinations given a set of letters &amp; parameters</w:t>
-      </w:r>
-    </w:p>
-    <w:p>
-      <w:pPr>
-        <w:spacing w:after="0" w:line="240" w:lineRule="auto"/>
-        <w:contextualSpacing/>
-        <w:rPr>
-          <w:rFonts w:ascii="Times New Roman" w:eastAsia="Times New Roman" w:hAnsi="Times New Roman" w:cs="Times New Roman"/>
-          <w:szCs w:val="22"/>
-        </w:rPr>
-      </w:pPr>
-    </w:p>
-    <w:p>
-      <w:pPr>
-        <w:spacing w:after="0" w:line="240" w:lineRule="auto"/>
-        <w:rPr>
-          <w:rFonts w:ascii="Times New Roman" w:hAnsi="Times New Roman" w:cs="Times New Roman"/>
-          <w:sz w:val="24"/>
-          <w:szCs w:val="24"/>
-          <w:u w:val="single"/>
-        </w:rPr>
-      </w:pPr>
-      <w:r>
-        <w:rPr>
-          <w:rFonts w:ascii="Times New Roman" w:eastAsia="Times New Roman" w:hAnsi="Times New Roman" w:cs="Times New Roman"/>
-          <w:b/>
-          <w:sz w:val="24"/>
-          <w:szCs w:val="24"/>
-          <w:u w:val="single"/>
-        </w:rPr>
-        <w:t>LEADERSHIP</w:t>
-      </w:r>
-    </w:p>
-    <w:p>
-      <w:pPr>
-        <w:spacing w:after="0" w:line="240" w:lineRule="auto"/>
-        <w:rPr>
-          <w:rFonts w:ascii="Times New Roman" w:eastAsia="Times New Roman" w:hAnsi="Times New Roman" w:cs="Times New Roman"/>
-          <w:sz w:val="24"/>
-          <w:szCs w:val="24"/>
-        </w:rPr>
-      </w:pPr>
-      <w:r>
-        <w:rPr>
-          <w:rFonts w:ascii="Times New Roman" w:eastAsia="Times New Roman" w:hAnsi="Times New Roman" w:cs="Times New Roman"/>
-          <w:b/>
-          <w:sz w:val="24"/>
-          <w:szCs w:val="24"/>
-        </w:rPr>
-        <w:t>University of Michigan Taekwondo Club</w:t>
-      </w:r>
-      <w:r>
-        <w:rPr>
-          <w:rFonts w:ascii="Times New Roman" w:eastAsia="Times New Roman" w:hAnsi="Times New Roman" w:cs="Times New Roman"/>
-          <w:sz w:val="24"/>
-          <w:szCs w:val="24"/>
-        </w:rPr>
-        <w:tab/>
-      </w:r>
-      <w:r>
-        <w:rPr>
-          <w:rFonts w:ascii="Times New Roman" w:eastAsia="Times New Roman" w:hAnsi="Times New Roman" w:cs="Times New Roman"/>
-          <w:sz w:val="24"/>
-          <w:szCs w:val="24"/>
-        </w:rPr>
-        <w:tab/>
-      </w:r>
-      <w:r>
-        <w:rPr>
-          <w:rFonts w:ascii="Times New Roman" w:eastAsia="Times New Roman" w:hAnsi="Times New Roman" w:cs="Times New Roman"/>
-          <w:sz w:val="24"/>
-          <w:szCs w:val="24"/>
-        </w:rPr>
-        <w:tab/>
-      </w:r>
-      <w:r>
-        <w:rPr>
-          <w:rFonts w:ascii="Times New Roman" w:eastAsia="Times New Roman" w:hAnsi="Times New Roman" w:cs="Times New Roman"/>
-          <w:sz w:val="24"/>
-          <w:szCs w:val="24"/>
-        </w:rPr>
-        <w:tab/>
-      </w:r>
-      <w:r>
-        <w:rPr>
-          <w:rFonts w:ascii="Times New Roman" w:eastAsia="Times New Roman" w:hAnsi="Times New Roman" w:cs="Times New Roman"/>
-          <w:sz w:val="24"/>
-          <w:szCs w:val="24"/>
-        </w:rPr>
-        <w:tab/>
-      </w:r>
-      <w:r>
-        <w:rPr>
-          <w:rFonts w:ascii="Times New Roman" w:eastAsia="Times New Roman" w:hAnsi="Times New Roman" w:cs="Times New Roman"/>
-          <w:sz w:val="24"/>
-          <w:szCs w:val="24"/>
-        </w:rPr>
-        <w:tab/>
-      </w:r>
-      <w:r>
-        <w:rPr>
-          <w:rFonts w:ascii="Times New Roman" w:eastAsia="Times New Roman" w:hAnsi="Times New Roman" w:cs="Times New Roman"/>
-          <w:sz w:val="24"/>
-          <w:szCs w:val="24"/>
-        </w:rPr>
-        <w:tab/>
-      </w:r>
-      <w:r>
-        <w:rPr>
-          <w:rFonts w:ascii="Times New Roman" w:eastAsia="Times New Roman" w:hAnsi="Times New Roman" w:cs="Times New Roman"/>
-          <w:sz w:val="24"/>
-          <w:szCs w:val="24"/>
-        </w:rPr>
-        <w:t xml:space="preserve">           </w:t>
-      </w:r>
-      <w:r>
-        <w:rPr>
-          <w:rFonts w:ascii="Times New Roman" w:eastAsia="Times New Roman" w:hAnsi="Times New Roman" w:cs="Times New Roman"/>
-          <w:sz w:val="24"/>
-          <w:szCs w:val="24"/>
-        </w:rPr>
-        <w:t>Ann Arbor, MI</w:t>
-      </w:r>
-    </w:p>
-    <w:p>
-      <w:pPr>
-        <w:spacing w:after="0" w:line="240" w:lineRule="auto"/>
-        <w:rPr>
-          <w:rFonts w:ascii="Times New Roman" w:eastAsia="Times New Roman" w:hAnsi="Times New Roman" w:cs="Times New Roman"/>
-          <w:sz w:val="24"/>
-          <w:szCs w:val="24"/>
-        </w:rPr>
-      </w:pPr>
+        <w:t>Instructor</w:t>
+      </w:r>
       <w:r>
         <w:rPr>
           <w:rFonts w:ascii="Times New Roman" w:eastAsia="Times New Roman" w:hAnsi="Times New Roman" w:cs="Times New Roman"/>
@@ -2359,95 +2376,88 @@
           <w:sz w:val="24"/>
           <w:szCs w:val="24"/>
         </w:rPr>
-        <w:t>Instructor</w:t>
-      </w:r>
-      <w:r>
-        <w:rPr>
-          <w:rFonts w:ascii="Times New Roman" w:eastAsia="Times New Roman" w:hAnsi="Times New Roman" w:cs="Times New Roman"/>
-          <w:sz w:val="24"/>
-          <w:szCs w:val="24"/>
-        </w:rPr>
-        <w:tab/>
-      </w:r>
-      <w:r>
-        <w:rPr>
-          <w:rFonts w:ascii="Times New Roman" w:eastAsia="Times New Roman" w:hAnsi="Times New Roman" w:cs="Times New Roman"/>
-          <w:sz w:val="24"/>
-          <w:szCs w:val="24"/>
-        </w:rPr>
-        <w:tab/>
-      </w:r>
-      <w:r>
-        <w:rPr>
-          <w:rFonts w:ascii="Times New Roman" w:eastAsia="Times New Roman" w:hAnsi="Times New Roman" w:cs="Times New Roman"/>
-          <w:sz w:val="24"/>
-          <w:szCs w:val="24"/>
-        </w:rPr>
-        <w:tab/>
-      </w:r>
-      <w:r>
-        <w:rPr>
-          <w:rFonts w:ascii="Times New Roman" w:eastAsia="Times New Roman" w:hAnsi="Times New Roman" w:cs="Times New Roman"/>
-          <w:sz w:val="24"/>
-          <w:szCs w:val="24"/>
-        </w:rPr>
-        <w:tab/>
-      </w:r>
-      <w:r>
-        <w:rPr>
-          <w:rFonts w:ascii="Times New Roman" w:eastAsia="Times New Roman" w:hAnsi="Times New Roman" w:cs="Times New Roman"/>
-          <w:sz w:val="24"/>
-          <w:szCs w:val="24"/>
-        </w:rPr>
-        <w:tab/>
-      </w:r>
-      <w:r>
-        <w:rPr>
-          <w:rFonts w:ascii="Times New Roman" w:eastAsia="Times New Roman" w:hAnsi="Times New Roman" w:cs="Times New Roman"/>
-          <w:sz w:val="24"/>
-          <w:szCs w:val="24"/>
-        </w:rPr>
-        <w:tab/>
-      </w:r>
-      <w:r>
-        <w:rPr>
-          <w:rFonts w:ascii="Times New Roman" w:eastAsia="Times New Roman" w:hAnsi="Times New Roman" w:cs="Times New Roman"/>
-          <w:sz w:val="24"/>
-          <w:szCs w:val="24"/>
-        </w:rPr>
-        <w:tab/>
-      </w:r>
-      <w:r>
-        <w:rPr>
-          <w:rFonts w:ascii="Times New Roman" w:eastAsia="Times New Roman" w:hAnsi="Times New Roman" w:cs="Times New Roman"/>
-          <w:sz w:val="24"/>
-          <w:szCs w:val="24"/>
-        </w:rPr>
-        <w:tab/>
-      </w:r>
-      <w:r>
-        <w:rPr>
-          <w:rFonts w:ascii="Times New Roman" w:eastAsia="Times New Roman" w:hAnsi="Times New Roman" w:cs="Times New Roman"/>
-          <w:sz w:val="24"/>
-          <w:szCs w:val="24"/>
-        </w:rPr>
-        <w:tab/>
-      </w:r>
-      <w:r>
-        <w:rPr>
-          <w:rFonts w:ascii="Times New Roman" w:eastAsia="Times New Roman" w:hAnsi="Times New Roman" w:cs="Times New Roman"/>
-          <w:sz w:val="24"/>
-          <w:szCs w:val="24"/>
-        </w:rPr>
-        <w:tab/>
-      </w:r>
-      <w:r>
-        <w:rPr>
-          <w:rFonts w:ascii="Times New Roman" w:eastAsia="Times New Roman" w:hAnsi="Times New Roman" w:cs="Times New Roman"/>
-          <w:sz w:val="24"/>
-          <w:szCs w:val="24"/>
-        </w:rPr>
-        <w:t xml:space="preserve">          January</w:t>
+        <w:t>/Coach</w:t>
+      </w:r>
+      <w:r>
+        <w:rPr>
+          <w:rFonts w:ascii="Times New Roman" w:eastAsia="Times New Roman" w:hAnsi="Times New Roman" w:cs="Times New Roman"/>
+          <w:sz w:val="24"/>
+          <w:szCs w:val="24"/>
+        </w:rPr>
+        <w:tab/>
+      </w:r>
+      <w:r>
+        <w:rPr>
+          <w:rFonts w:ascii="Times New Roman" w:eastAsia="Times New Roman" w:hAnsi="Times New Roman" w:cs="Times New Roman"/>
+          <w:sz w:val="24"/>
+          <w:szCs w:val="24"/>
+        </w:rPr>
+        <w:tab/>
+      </w:r>
+      <w:r>
+        <w:rPr>
+          <w:rFonts w:ascii="Times New Roman" w:eastAsia="Times New Roman" w:hAnsi="Times New Roman" w:cs="Times New Roman"/>
+          <w:sz w:val="24"/>
+          <w:szCs w:val="24"/>
+        </w:rPr>
+        <w:tab/>
+      </w:r>
+      <w:r>
+        <w:rPr>
+          <w:rFonts w:ascii="Times New Roman" w:eastAsia="Times New Roman" w:hAnsi="Times New Roman" w:cs="Times New Roman"/>
+          <w:sz w:val="24"/>
+          <w:szCs w:val="24"/>
+        </w:rPr>
+        <w:tab/>
+      </w:r>
+      <w:r>
+        <w:rPr>
+          <w:rFonts w:ascii="Times New Roman" w:eastAsia="Times New Roman" w:hAnsi="Times New Roman" w:cs="Times New Roman"/>
+          <w:sz w:val="24"/>
+          <w:szCs w:val="24"/>
+        </w:rPr>
+        <w:tab/>
+      </w:r>
+      <w:r>
+        <w:rPr>
+          <w:rFonts w:ascii="Times New Roman" w:eastAsia="Times New Roman" w:hAnsi="Times New Roman" w:cs="Times New Roman"/>
+          <w:sz w:val="24"/>
+          <w:szCs w:val="24"/>
+        </w:rPr>
+        <w:tab/>
+      </w:r>
+      <w:r>
+        <w:rPr>
+          <w:rFonts w:ascii="Times New Roman" w:eastAsia="Times New Roman" w:hAnsi="Times New Roman" w:cs="Times New Roman"/>
+          <w:sz w:val="24"/>
+          <w:szCs w:val="24"/>
+        </w:rPr>
+        <w:tab/>
+      </w:r>
+      <w:r>
+        <w:rPr>
+          <w:rFonts w:ascii="Times New Roman" w:eastAsia="Times New Roman" w:hAnsi="Times New Roman" w:cs="Times New Roman"/>
+          <w:sz w:val="24"/>
+          <w:szCs w:val="24"/>
+        </w:rPr>
+        <w:tab/>
+      </w:r>
+      <w:r>
+        <w:rPr>
+          <w:rFonts w:ascii="Times New Roman" w:eastAsia="Times New Roman" w:hAnsi="Times New Roman" w:cs="Times New Roman"/>
+          <w:sz w:val="24"/>
+          <w:szCs w:val="24"/>
+        </w:rPr>
+        <w:tab/>
+        <w:t xml:space="preserve">          </w:t>
+      </w:r>
+      <w:r>
+        <w:rPr>
+          <w:rFonts w:ascii="Times New Roman" w:eastAsia="Times New Roman" w:hAnsi="Times New Roman" w:cs="Times New Roman"/>
+          <w:sz w:val="24"/>
+          <w:szCs w:val="24"/>
+        </w:rPr>
+        <w:t>January</w:t>
       </w:r>
       <w:r>
         <w:rPr>
@@ -2487,55 +2497,55 @@
           <w:sz w:val="24"/>
           <w:szCs w:val="24"/>
         </w:rPr>
-        <w:t>Instructs</w:t>
-      </w:r>
-      <w:r>
-        <w:rPr>
-          <w:rFonts w:ascii="Times New Roman" w:eastAsia="Times New Roman" w:hAnsi="Times New Roman" w:cs="Times New Roman"/>
-          <w:sz w:val="24"/>
-          <w:szCs w:val="24"/>
-        </w:rPr>
-        <w:t xml:space="preserve"> and le</w:t>
-      </w:r>
-      <w:r>
-        <w:rPr>
-          <w:rFonts w:ascii="Times New Roman" w:eastAsia="Times New Roman" w:hAnsi="Times New Roman" w:cs="Times New Roman"/>
-          <w:sz w:val="24"/>
-          <w:szCs w:val="24"/>
-        </w:rPr>
-        <w:t>a</w:t>
-      </w:r>
-      <w:r>
-        <w:rPr>
-          <w:rFonts w:ascii="Times New Roman" w:eastAsia="Times New Roman" w:hAnsi="Times New Roman" w:cs="Times New Roman"/>
-          <w:sz w:val="24"/>
-          <w:szCs w:val="24"/>
-        </w:rPr>
-        <w:t>d</w:t>
-      </w:r>
-      <w:r>
-        <w:rPr>
-          <w:rFonts w:ascii="Times New Roman" w:eastAsia="Times New Roman" w:hAnsi="Times New Roman" w:cs="Times New Roman"/>
-          <w:sz w:val="24"/>
-          <w:szCs w:val="24"/>
-        </w:rPr>
-        <w:t>s</w:t>
-      </w:r>
-      <w:r>
-        <w:rPr>
-          <w:rFonts w:ascii="Times New Roman" w:eastAsia="Times New Roman" w:hAnsi="Times New Roman" w:cs="Times New Roman"/>
-          <w:sz w:val="24"/>
-          <w:szCs w:val="24"/>
-        </w:rPr>
-        <w:t xml:space="preserve"> the Beginner’s Sparring Class every week</w:t>
-      </w:r>
-      <w:r>
-        <w:rPr>
-          <w:rFonts w:ascii="Times New Roman" w:eastAsia="Times New Roman" w:hAnsi="Times New Roman" w:cs="Times New Roman"/>
-          <w:sz w:val="24"/>
-          <w:szCs w:val="24"/>
-        </w:rPr>
-        <w:t xml:space="preserve"> to teach beginners how to spar</w:t>
+        <w:t>Coaches Michigan</w:t>
+      </w:r>
+      <w:r>
+        <w:rPr>
+          <w:rFonts w:ascii="Times New Roman" w:eastAsia="Times New Roman" w:hAnsi="Times New Roman" w:cs="Times New Roman"/>
+          <w:sz w:val="24"/>
+          <w:szCs w:val="24"/>
+        </w:rPr>
+        <w:t xml:space="preserve"> </w:t>
+      </w:r>
+      <w:r>
+        <w:rPr>
+          <w:rFonts w:ascii="Times New Roman" w:eastAsia="Times New Roman" w:hAnsi="Times New Roman" w:cs="Times New Roman"/>
+          <w:sz w:val="24"/>
+          <w:szCs w:val="24"/>
+        </w:rPr>
+        <w:t xml:space="preserve">team </w:t>
+      </w:r>
+      <w:r>
+        <w:rPr>
+          <w:rFonts w:ascii="Times New Roman" w:eastAsia="Times New Roman" w:hAnsi="Times New Roman" w:cs="Times New Roman"/>
+          <w:sz w:val="24"/>
+          <w:szCs w:val="24"/>
+        </w:rPr>
+        <w:t xml:space="preserve">for </w:t>
+      </w:r>
+      <w:r>
+        <w:rPr>
+          <w:rFonts w:ascii="Times New Roman" w:eastAsia="Times New Roman" w:hAnsi="Times New Roman" w:cs="Times New Roman"/>
+          <w:sz w:val="24"/>
+          <w:szCs w:val="24"/>
+        </w:rPr>
+        <w:t xml:space="preserve">collegiate </w:t>
+      </w:r>
+      <w:r>
+        <w:rPr>
+          <w:rFonts w:ascii="Times New Roman" w:eastAsia="Times New Roman" w:hAnsi="Times New Roman" w:cs="Times New Roman"/>
+          <w:sz w:val="24"/>
+          <w:szCs w:val="24"/>
+        </w:rPr>
+        <w:t xml:space="preserve">sparring competitions </w:t>
+      </w:r>
+      <w:r>
+        <w:rPr>
+          <w:rFonts w:ascii="Times New Roman" w:eastAsia="Times New Roman" w:hAnsi="Times New Roman" w:cs="Times New Roman"/>
+          <w:sz w:val="24"/>
+          <w:szCs w:val="24"/>
+        </w:rPr>
+        <w:t>in the East Coast Taekwondo Conference</w:t>
       </w:r>
     </w:p>
     <w:p>
@@ -2559,63 +2569,62 @@
           <w:sz w:val="24"/>
           <w:szCs w:val="24"/>
         </w:rPr>
-        <w:t>Coaches Michigan</w:t>
-      </w:r>
-      <w:r>
-        <w:rPr>
-          <w:rFonts w:ascii="Times New Roman" w:eastAsia="Times New Roman" w:hAnsi="Times New Roman" w:cs="Times New Roman"/>
-          <w:sz w:val="24"/>
-          <w:szCs w:val="24"/>
-        </w:rPr>
-        <w:t xml:space="preserve"> </w:t>
-      </w:r>
-      <w:r>
-        <w:rPr>
-          <w:rFonts w:ascii="Times New Roman" w:eastAsia="Times New Roman" w:hAnsi="Times New Roman" w:cs="Times New Roman"/>
-          <w:sz w:val="24"/>
-          <w:szCs w:val="24"/>
-        </w:rPr>
-        <w:t xml:space="preserve">team </w:t>
-      </w:r>
-      <w:r>
-        <w:rPr>
-          <w:rFonts w:ascii="Times New Roman" w:eastAsia="Times New Roman" w:hAnsi="Times New Roman" w:cs="Times New Roman"/>
-          <w:sz w:val="24"/>
-          <w:szCs w:val="24"/>
-        </w:rPr>
-        <w:t xml:space="preserve">for </w:t>
-      </w:r>
-      <w:r>
-        <w:rPr>
-          <w:rFonts w:ascii="Times New Roman" w:eastAsia="Times New Roman" w:hAnsi="Times New Roman" w:cs="Times New Roman"/>
-          <w:sz w:val="24"/>
-          <w:szCs w:val="24"/>
-        </w:rPr>
-        <w:t xml:space="preserve">collegiate </w:t>
-      </w:r>
-      <w:r>
-        <w:rPr>
-          <w:rFonts w:ascii="Times New Roman" w:eastAsia="Times New Roman" w:hAnsi="Times New Roman" w:cs="Times New Roman"/>
-          <w:sz w:val="24"/>
-          <w:szCs w:val="24"/>
-        </w:rPr>
-        <w:t xml:space="preserve">sparring competitions </w:t>
-      </w:r>
-      <w:r>
-        <w:rPr>
-          <w:rFonts w:ascii="Times New Roman" w:eastAsia="Times New Roman" w:hAnsi="Times New Roman" w:cs="Times New Roman"/>
-          <w:sz w:val="24"/>
-          <w:szCs w:val="24"/>
-        </w:rPr>
-        <w:t>in the East Coast Taekwondo Conference</w:t>
-      </w:r>
-    </w:p>
-    <w:p>
-      <w:pPr>
-        <w:spacing w:after="0" w:line="240" w:lineRule="auto"/>
-        <w:rPr>
-          <w:rFonts w:ascii="Times New Roman" w:eastAsia="Times New Roman" w:hAnsi="Times New Roman" w:cs="Times New Roman"/>
-          <w:b/>
+        <w:t>Instructs</w:t>
+      </w:r>
+      <w:r>
+        <w:rPr>
+          <w:rFonts w:ascii="Times New Roman" w:eastAsia="Times New Roman" w:hAnsi="Times New Roman" w:cs="Times New Roman"/>
+          <w:sz w:val="24"/>
+          <w:szCs w:val="24"/>
+        </w:rPr>
+        <w:t xml:space="preserve"> and le</w:t>
+      </w:r>
+      <w:r>
+        <w:rPr>
+          <w:rFonts w:ascii="Times New Roman" w:eastAsia="Times New Roman" w:hAnsi="Times New Roman" w:cs="Times New Roman"/>
+          <w:sz w:val="24"/>
+          <w:szCs w:val="24"/>
+        </w:rPr>
+        <w:t>a</w:t>
+      </w:r>
+      <w:r>
+        <w:rPr>
+          <w:rFonts w:ascii="Times New Roman" w:eastAsia="Times New Roman" w:hAnsi="Times New Roman" w:cs="Times New Roman"/>
+          <w:sz w:val="24"/>
+          <w:szCs w:val="24"/>
+        </w:rPr>
+        <w:t>d</w:t>
+      </w:r>
+      <w:r>
+        <w:rPr>
+          <w:rFonts w:ascii="Times New Roman" w:eastAsia="Times New Roman" w:hAnsi="Times New Roman" w:cs="Times New Roman"/>
+          <w:sz w:val="24"/>
+          <w:szCs w:val="24"/>
+        </w:rPr>
+        <w:t>s</w:t>
+      </w:r>
+      <w:r>
+        <w:rPr>
+          <w:rFonts w:ascii="Times New Roman" w:eastAsia="Times New Roman" w:hAnsi="Times New Roman" w:cs="Times New Roman"/>
+          <w:sz w:val="24"/>
+          <w:szCs w:val="24"/>
+        </w:rPr>
+        <w:t xml:space="preserve"> the Beginner’s Sparring Class every week</w:t>
+      </w:r>
+      <w:r>
+        <w:rPr>
+          <w:rFonts w:ascii="Times New Roman" w:eastAsia="Times New Roman" w:hAnsi="Times New Roman" w:cs="Times New Roman"/>
+          <w:sz w:val="24"/>
+          <w:szCs w:val="24"/>
+        </w:rPr>
+        <w:t xml:space="preserve"> to teach beginners how to spar</w:t>
+      </w:r>
+    </w:p>
+    <w:p>
+      <w:pPr>
+        <w:spacing w:after="0" w:line="240" w:lineRule="auto"/>
+        <w:rPr>
+          <w:rFonts w:ascii="Times New Roman" w:eastAsia="Times New Roman" w:hAnsi="Times New Roman" w:cs="Times New Roman"/>
           <w:sz w:val="16"/>
           <w:szCs w:val="16"/>
         </w:rPr>
@@ -2913,32 +2922,184 @@
         <w:contextualSpacing/>
         <w:rPr>
           <w:rFonts w:ascii="Times New Roman" w:eastAsia="Times New Roman" w:hAnsi="Times New Roman" w:cs="Times New Roman"/>
+          <w:sz w:val="16"/>
+          <w:szCs w:val="16"/>
+        </w:rPr>
+      </w:pPr>
+    </w:p>
+    <w:p>
+      <w:pPr>
+        <w:spacing w:after="0" w:line="240" w:lineRule="auto"/>
+        <w:rPr>
+          <w:rFonts w:ascii="Times New Roman" w:hAnsi="Times New Roman" w:cs="Times New Roman"/>
+          <w:sz w:val="24"/>
+          <w:szCs w:val="24"/>
+          <w:u w:val="single"/>
+        </w:rPr>
+      </w:pPr>
+      <w:r>
+        <w:rPr>
+          <w:rFonts w:ascii="Times New Roman" w:eastAsia="Times New Roman" w:hAnsi="Times New Roman" w:cs="Times New Roman"/>
           <w:b/>
-          <w:szCs w:val="22"/>
+          <w:sz w:val="24"/>
+          <w:szCs w:val="24"/>
           <w:u w:val="single"/>
         </w:rPr>
-      </w:pPr>
-    </w:p>
-    <w:p>
-      <w:pPr>
-        <w:spacing w:after="0" w:line="240" w:lineRule="auto"/>
-        <w:rPr>
-          <w:rFonts w:ascii="Times New Roman" w:hAnsi="Times New Roman" w:cs="Times New Roman"/>
-          <w:sz w:val="24"/>
-          <w:szCs w:val="24"/>
-          <w:u w:val="single"/>
-        </w:rPr>
-      </w:pPr>
-      <w:r>
+        <w:t>SKILLS</w:t>
+      </w:r>
+    </w:p>
+    <w:p>
+      <w:pPr>
+        <w:spacing w:after="0" w:line="240" w:lineRule="auto"/>
+        <w:contextualSpacing/>
         <w:rPr>
           <w:rFonts w:ascii="Times New Roman" w:eastAsia="Times New Roman" w:hAnsi="Times New Roman" w:cs="Times New Roman"/>
           <w:b/>
           <w:sz w:val="24"/>
           <w:szCs w:val="24"/>
-          <w:u w:val="single"/>
-        </w:rPr>
-        <w:t>SKILLS</w:t>
-      </w:r>
+        </w:rPr>
+      </w:pPr>
+      <w:r>
+        <w:rPr>
+          <w:rFonts w:ascii="Times New Roman" w:eastAsia="Times New Roman" w:hAnsi="Times New Roman" w:cs="Times New Roman"/>
+          <w:b/>
+          <w:sz w:val="24"/>
+          <w:szCs w:val="24"/>
+        </w:rPr>
+        <w:t>Programming Languages</w:t>
+      </w:r>
+      <w:r>
+        <w:rPr>
+          <w:rFonts w:ascii="Times New Roman" w:eastAsia="Times New Roman" w:hAnsi="Times New Roman" w:cs="Times New Roman"/>
+          <w:b/>
+          <w:sz w:val="24"/>
+          <w:szCs w:val="24"/>
+        </w:rPr>
+        <w:t>:</w:t>
+      </w:r>
+      <w:r>
+        <w:rPr>
+          <w:rFonts w:ascii="Times New Roman" w:eastAsia="Times New Roman" w:hAnsi="Times New Roman" w:cs="Times New Roman"/>
+          <w:b/>
+          <w:sz w:val="24"/>
+          <w:szCs w:val="24"/>
+        </w:rPr>
+        <w:tab/>
+      </w:r>
+      <w:r>
+        <w:rPr>
+          <w:rFonts w:ascii="Times New Roman" w:eastAsia="Times New Roman" w:hAnsi="Times New Roman" w:cs="Times New Roman"/>
+          <w:sz w:val="24"/>
+          <w:szCs w:val="24"/>
+        </w:rPr>
+        <w:t>C/C++,</w:t>
+      </w:r>
+      <w:r>
+        <w:rPr>
+          <w:rFonts w:ascii="Times New Roman" w:eastAsia="Times New Roman" w:hAnsi="Times New Roman" w:cs="Times New Roman"/>
+          <w:sz w:val="24"/>
+          <w:szCs w:val="24"/>
+        </w:rPr>
+        <w:t xml:space="preserve"> Python</w:t>
+      </w:r>
+      <w:r>
+        <w:rPr>
+          <w:rFonts w:ascii="Times New Roman" w:eastAsia="Times New Roman" w:hAnsi="Times New Roman" w:cs="Times New Roman"/>
+          <w:sz w:val="24"/>
+          <w:szCs w:val="24"/>
+        </w:rPr>
+        <w:t>,</w:t>
+      </w:r>
+      <w:r>
+        <w:rPr>
+          <w:rFonts w:ascii="Times New Roman" w:eastAsia="Times New Roman" w:hAnsi="Times New Roman" w:cs="Times New Roman"/>
+          <w:sz w:val="24"/>
+          <w:szCs w:val="24"/>
+        </w:rPr>
+        <w:t xml:space="preserve"> </w:t>
+      </w:r>
+      <w:r>
+        <w:rPr>
+          <w:rFonts w:ascii="Times New Roman" w:eastAsia="Times New Roman" w:hAnsi="Times New Roman" w:cs="Times New Roman"/>
+          <w:sz w:val="24"/>
+          <w:szCs w:val="24"/>
+        </w:rPr>
+        <w:t xml:space="preserve">Java, </w:t>
+      </w:r>
+      <w:r>
+        <w:rPr>
+          <w:rFonts w:ascii="Times New Roman" w:eastAsia="Times New Roman" w:hAnsi="Times New Roman" w:cs="Times New Roman"/>
+          <w:sz w:val="24"/>
+          <w:szCs w:val="24"/>
+        </w:rPr>
+        <w:t>HTML/</w:t>
+      </w:r>
+      <w:r>
+        <w:rPr>
+          <w:rFonts w:ascii="Times New Roman" w:eastAsia="Times New Roman" w:hAnsi="Times New Roman" w:cs="Times New Roman"/>
+          <w:sz w:val="24"/>
+          <w:szCs w:val="24"/>
+        </w:rPr>
+        <w:t>CSS,</w:t>
+      </w:r>
+      <w:r>
+        <w:rPr>
+          <w:rFonts w:ascii="Times New Roman" w:eastAsia="Times New Roman" w:hAnsi="Times New Roman" w:cs="Times New Roman"/>
+          <w:sz w:val="24"/>
+          <w:szCs w:val="24"/>
+        </w:rPr>
+        <w:t xml:space="preserve"> </w:t>
+      </w:r>
+      <w:r>
+        <w:rPr>
+          <w:rFonts w:ascii="Times New Roman" w:eastAsia="Times New Roman" w:hAnsi="Times New Roman" w:cs="Times New Roman"/>
+          <w:sz w:val="24"/>
+          <w:szCs w:val="24"/>
+        </w:rPr>
+        <w:t>SQL</w:t>
+      </w:r>
+      <w:r>
+        <w:rPr>
+          <w:rFonts w:ascii="Times New Roman" w:eastAsia="Times New Roman" w:hAnsi="Times New Roman" w:cs="Times New Roman"/>
+          <w:sz w:val="24"/>
+          <w:szCs w:val="24"/>
+        </w:rPr>
+        <w:t xml:space="preserve">, </w:t>
+      </w:r>
+      <w:r>
+        <w:rPr>
+          <w:rFonts w:ascii="Times New Roman" w:eastAsia="Times New Roman" w:hAnsi="Times New Roman" w:cs="Times New Roman"/>
+          <w:sz w:val="24"/>
+          <w:szCs w:val="24"/>
+        </w:rPr>
+        <w:t>JavaScript</w:t>
+      </w:r>
+      <w:r>
+        <w:rPr>
+          <w:rFonts w:ascii="Times New Roman" w:eastAsia="Times New Roman" w:hAnsi="Times New Roman" w:cs="Times New Roman"/>
+          <w:sz w:val="24"/>
+          <w:szCs w:val="24"/>
+        </w:rPr>
+        <w:t>, Android</w:t>
+      </w:r>
+      <w:r>
+        <w:rPr>
+          <w:rFonts w:ascii="Times New Roman" w:eastAsia="Times New Roman" w:hAnsi="Times New Roman" w:cs="Times New Roman"/>
+          <w:sz w:val="24"/>
+          <w:szCs w:val="24"/>
+        </w:rPr>
+        <w:t xml:space="preserve">, </w:t>
+      </w:r>
+      <w:proofErr w:type="spellStart"/>
+      <w:r>
+        <w:rPr>
+          <w:rFonts w:ascii="Times New Roman" w:eastAsia="Times New Roman" w:hAnsi="Times New Roman" w:cs="Times New Roman"/>
+          <w:sz w:val="24"/>
+          <w:szCs w:val="24"/>
+        </w:rPr>
+        <w:t>Matlab</w:t>
+      </w:r>
+      <w:proofErr w:type="spellEnd"/>
     </w:p>
     <w:p>
       <w:pPr>
@@ -2946,164 +3107,19 @@
         <w:contextualSpacing/>
         <w:rPr>
           <w:rFonts w:ascii="Times New Roman" w:eastAsia="Times New Roman" w:hAnsi="Times New Roman" w:cs="Times New Roman"/>
+          <w:sz w:val="24"/>
+          <w:szCs w:val="24"/>
+        </w:rPr>
+      </w:pPr>
+      <w:r>
+        <w:rPr>
+          <w:rFonts w:ascii="Times New Roman" w:eastAsia="Times New Roman" w:hAnsi="Times New Roman" w:cs="Times New Roman"/>
           <w:b/>
           <w:sz w:val="24"/>
           <w:szCs w:val="24"/>
         </w:rPr>
-      </w:pPr>
-      <w:r>
-        <w:rPr>
-          <w:rFonts w:ascii="Times New Roman" w:eastAsia="Times New Roman" w:hAnsi="Times New Roman" w:cs="Times New Roman"/>
-          <w:b/>
-          <w:sz w:val="24"/>
-          <w:szCs w:val="24"/>
-        </w:rPr>
-        <w:t>Programming Languages</w:t>
-      </w:r>
-      <w:r>
-        <w:rPr>
-          <w:rFonts w:ascii="Times New Roman" w:eastAsia="Times New Roman" w:hAnsi="Times New Roman" w:cs="Times New Roman"/>
-          <w:b/>
-          <w:sz w:val="24"/>
-          <w:szCs w:val="24"/>
-        </w:rPr>
-        <w:t>:</w:t>
-      </w:r>
-      <w:r>
-        <w:rPr>
-          <w:rFonts w:ascii="Times New Roman" w:eastAsia="Times New Roman" w:hAnsi="Times New Roman" w:cs="Times New Roman"/>
-          <w:b/>
-          <w:sz w:val="24"/>
-          <w:szCs w:val="24"/>
-        </w:rPr>
-        <w:tab/>
-      </w:r>
-      <w:r>
-        <w:rPr>
-          <w:rFonts w:ascii="Times New Roman" w:eastAsia="Times New Roman" w:hAnsi="Times New Roman" w:cs="Times New Roman"/>
-          <w:sz w:val="24"/>
-          <w:szCs w:val="24"/>
-        </w:rPr>
-        <w:t>C/C++,</w:t>
-      </w:r>
-      <w:r>
-        <w:rPr>
-          <w:rFonts w:ascii="Times New Roman" w:eastAsia="Times New Roman" w:hAnsi="Times New Roman" w:cs="Times New Roman"/>
-          <w:sz w:val="24"/>
-          <w:szCs w:val="24"/>
-        </w:rPr>
-        <w:t xml:space="preserve"> Python</w:t>
-      </w:r>
-      <w:r>
-        <w:rPr>
-          <w:rFonts w:ascii="Times New Roman" w:eastAsia="Times New Roman" w:hAnsi="Times New Roman" w:cs="Times New Roman"/>
-          <w:sz w:val="24"/>
-          <w:szCs w:val="24"/>
-        </w:rPr>
-        <w:t>,</w:t>
-      </w:r>
-      <w:r>
-        <w:rPr>
-          <w:rFonts w:ascii="Times New Roman" w:eastAsia="Times New Roman" w:hAnsi="Times New Roman" w:cs="Times New Roman"/>
-          <w:sz w:val="24"/>
-          <w:szCs w:val="24"/>
-        </w:rPr>
-        <w:t xml:space="preserve"> </w:t>
-      </w:r>
-      <w:r>
-        <w:rPr>
-          <w:rFonts w:ascii="Times New Roman" w:eastAsia="Times New Roman" w:hAnsi="Times New Roman" w:cs="Times New Roman"/>
-          <w:sz w:val="24"/>
-          <w:szCs w:val="24"/>
-        </w:rPr>
-        <w:t xml:space="preserve">Java, </w:t>
-      </w:r>
-      <w:r>
-        <w:rPr>
-          <w:rFonts w:ascii="Times New Roman" w:eastAsia="Times New Roman" w:hAnsi="Times New Roman" w:cs="Times New Roman"/>
-          <w:sz w:val="24"/>
-          <w:szCs w:val="24"/>
-        </w:rPr>
-        <w:t>HTML/</w:t>
-      </w:r>
-      <w:r>
-        <w:rPr>
-          <w:rFonts w:ascii="Times New Roman" w:eastAsia="Times New Roman" w:hAnsi="Times New Roman" w:cs="Times New Roman"/>
-          <w:sz w:val="24"/>
-          <w:szCs w:val="24"/>
-        </w:rPr>
-        <w:t>CSS,</w:t>
-      </w:r>
-      <w:r>
-        <w:rPr>
-          <w:rFonts w:ascii="Times New Roman" w:eastAsia="Times New Roman" w:hAnsi="Times New Roman" w:cs="Times New Roman"/>
-          <w:sz w:val="24"/>
-          <w:szCs w:val="24"/>
-        </w:rPr>
-        <w:t xml:space="preserve"> </w:t>
-      </w:r>
-      <w:r>
-        <w:rPr>
-          <w:rFonts w:ascii="Times New Roman" w:eastAsia="Times New Roman" w:hAnsi="Times New Roman" w:cs="Times New Roman"/>
-          <w:sz w:val="24"/>
-          <w:szCs w:val="24"/>
-        </w:rPr>
-        <w:t>SQL</w:t>
-      </w:r>
-      <w:r>
-        <w:rPr>
-          <w:rFonts w:ascii="Times New Roman" w:eastAsia="Times New Roman" w:hAnsi="Times New Roman" w:cs="Times New Roman"/>
-          <w:sz w:val="24"/>
-          <w:szCs w:val="24"/>
-        </w:rPr>
-        <w:t xml:space="preserve">, </w:t>
-      </w:r>
-      <w:r>
-        <w:rPr>
-          <w:rFonts w:ascii="Times New Roman" w:eastAsia="Times New Roman" w:hAnsi="Times New Roman" w:cs="Times New Roman"/>
-          <w:sz w:val="24"/>
-          <w:szCs w:val="24"/>
-        </w:rPr>
-        <w:t>JavaScript</w:t>
-      </w:r>
-      <w:r>
-        <w:rPr>
-          <w:rFonts w:ascii="Times New Roman" w:eastAsia="Times New Roman" w:hAnsi="Times New Roman" w:cs="Times New Roman"/>
-          <w:sz w:val="24"/>
-          <w:szCs w:val="24"/>
-        </w:rPr>
-        <w:t>, Android</w:t>
-      </w:r>
-      <w:r>
-        <w:rPr>
-          <w:rFonts w:ascii="Times New Roman" w:eastAsia="Times New Roman" w:hAnsi="Times New Roman" w:cs="Times New Roman"/>
-          <w:sz w:val="24"/>
-          <w:szCs w:val="24"/>
-        </w:rPr>
-        <w:t>, Matlab</w:t>
-      </w:r>
-    </w:p>
-    <w:p>
-      <w:pPr>
-        <w:spacing w:after="0" w:line="240" w:lineRule="auto"/>
-        <w:contextualSpacing/>
-        <w:rPr>
-          <w:rFonts w:ascii="Times New Roman" w:eastAsia="Times New Roman" w:hAnsi="Times New Roman" w:cs="Times New Roman"/>
-          <w:sz w:val="24"/>
-          <w:szCs w:val="24"/>
-        </w:rPr>
-      </w:pPr>
-      <w:r>
-        <w:rPr>
-          <w:rFonts w:ascii="Times New Roman" w:eastAsia="Times New Roman" w:hAnsi="Times New Roman" w:cs="Times New Roman"/>
-          <w:b/>
-          <w:sz w:val="24"/>
-          <w:szCs w:val="24"/>
-        </w:rPr>
         <w:t>Developer</w:t>
       </w:r>
-      <w:bookmarkStart w:id="0" w:name="_GoBack"/>
-      <w:bookmarkEnd w:id="0"/>
       <w:r>
         <w:rPr>
           <w:rFonts w:ascii="Times New Roman" w:eastAsia="Times New Roman" w:hAnsi="Times New Roman" w:cs="Times New Roman"/>
@@ -3955,6 +3971,18 @@
       <w:shd w:val="clear" w:color="auto" w:fill="E6E6E6"/>
     </w:rPr>
   </w:style>
+  <w:style w:type="character" w:styleId="FollowedHyperlink">
+    <w:name w:val="FollowedHyperlink"/>
+    <w:basedOn w:val="DefaultParagraphFont"/>
+    <w:uiPriority w:val="99"/>
+    <w:semiHidden/>
+    <w:unhideWhenUsed/>
+    <w:rsid w:val="00E97119"/>
+    <w:rPr>
+      <w:color w:val="954F72" w:themeColor="followedHyperlink"/>
+      <w:u w:val="single"/>
+    </w:rPr>
+  </w:style>
 </w:styles>
 </file>
 
@@ -4224,7 +4252,7 @@
 </file>
 
 <file path=customXml/itemProps1.xml><?xml version="1.0" encoding="utf-8"?>
-<ds:datastoreItem xmlns:ds="http://schemas.openxmlformats.org/officeDocument/2006/customXml" ds:itemID="{2EB1F6B3-EC9D-444A-AC8D-9647BF0D6AC4}">
+<ds:datastoreItem xmlns:ds="http://schemas.openxmlformats.org/officeDocument/2006/customXml" ds:itemID="{9B9049E9-6CC0-4A7E-B9EB-C989721569ED}">
   <ds:schemaRefs>
     <ds:schemaRef ds:uri="http://schemas.openxmlformats.org/officeDocument/2006/bibliography"/>
   </ds:schemaRefs>

</xml_diff>